<commit_message>
Update RP until ETL workflow
</commit_message>
<xml_diff>
--- a/Report/Draft Report - DangThaiSon.docx
+++ b/Report/Draft Report - DangThaiSon.docx
@@ -5130,6 +5130,256 @@
           <w:sz w:val="24"/>
           <w:szCs w:val="24"/>
         </w:rPr>
+        <w:t>DAO</w:t>
+      </w:r>
+      <w:r>
+        <w:rPr>
+          <w:rFonts w:ascii="Times New Roman" w:hAnsi="Times New Roman" w:cs="Times New Roman"/>
+          <w:sz w:val="24"/>
+          <w:szCs w:val="24"/>
+        </w:rPr>
+        <w:tab/>
+      </w:r>
+      <w:r>
+        <w:rPr>
+          <w:rFonts w:ascii="Times New Roman" w:hAnsi="Times New Roman" w:cs="Times New Roman"/>
+          <w:sz w:val="24"/>
+          <w:szCs w:val="24"/>
+        </w:rPr>
+        <w:tab/>
+      </w:r>
+      <w:r>
+        <w:rPr>
+          <w:rFonts w:ascii="Times New Roman" w:hAnsi="Times New Roman" w:cs="Times New Roman"/>
+          <w:sz w:val="24"/>
+          <w:szCs w:val="24"/>
+        </w:rPr>
+        <w:tab/>
+      </w:r>
+      <w:r>
+        <w:rPr>
+          <w:rFonts w:ascii="Times New Roman" w:hAnsi="Times New Roman" w:cs="Times New Roman"/>
+          <w:sz w:val="24"/>
+          <w:szCs w:val="24"/>
+        </w:rPr>
+        <w:t>Data Access Objects</w:t>
+      </w:r>
+    </w:p>
+    <w:p>
+      <w:pPr>
+        <w:rPr>
+          <w:rFonts w:ascii="Times New Roman" w:hAnsi="Times New Roman" w:cs="Times New Roman"/>
+          <w:sz w:val="24"/>
+          <w:szCs w:val="24"/>
+        </w:rPr>
+      </w:pPr>
+      <w:r>
+        <w:rPr>
+          <w:rFonts w:ascii="Times New Roman" w:hAnsi="Times New Roman" w:cs="Times New Roman"/>
+          <w:sz w:val="24"/>
+          <w:szCs w:val="24"/>
+        </w:rPr>
+        <w:t>DTO</w:t>
+      </w:r>
+      <w:r>
+        <w:rPr>
+          <w:rFonts w:ascii="Times New Roman" w:hAnsi="Times New Roman" w:cs="Times New Roman"/>
+          <w:sz w:val="24"/>
+          <w:szCs w:val="24"/>
+        </w:rPr>
+        <w:tab/>
+      </w:r>
+      <w:r>
+        <w:rPr>
+          <w:rFonts w:ascii="Times New Roman" w:hAnsi="Times New Roman" w:cs="Times New Roman"/>
+          <w:sz w:val="24"/>
+          <w:szCs w:val="24"/>
+        </w:rPr>
+        <w:tab/>
+      </w:r>
+      <w:r>
+        <w:rPr>
+          <w:rFonts w:ascii="Times New Roman" w:hAnsi="Times New Roman" w:cs="Times New Roman"/>
+          <w:sz w:val="24"/>
+          <w:szCs w:val="24"/>
+        </w:rPr>
+        <w:tab/>
+      </w:r>
+      <w:r>
+        <w:rPr>
+          <w:rFonts w:ascii="Times New Roman" w:hAnsi="Times New Roman" w:cs="Times New Roman"/>
+          <w:sz w:val="24"/>
+          <w:szCs w:val="24"/>
+        </w:rPr>
+        <w:t>Data Transfer Objects</w:t>
+      </w:r>
+    </w:p>
+    <w:p>
+      <w:pPr>
+        <w:rPr>
+          <w:rFonts w:ascii="Times New Roman" w:hAnsi="Times New Roman" w:cs="Times New Roman"/>
+          <w:sz w:val="24"/>
+          <w:szCs w:val="24"/>
+        </w:rPr>
+      </w:pPr>
+      <w:r>
+        <w:rPr>
+          <w:rFonts w:ascii="Times New Roman" w:hAnsi="Times New Roman" w:cs="Times New Roman"/>
+          <w:sz w:val="24"/>
+          <w:szCs w:val="24"/>
+        </w:rPr>
+        <w:t>CSV</w:t>
+      </w:r>
+      <w:r>
+        <w:rPr>
+          <w:rFonts w:ascii="Times New Roman" w:hAnsi="Times New Roman" w:cs="Times New Roman"/>
+          <w:sz w:val="24"/>
+          <w:szCs w:val="24"/>
+        </w:rPr>
+        <w:tab/>
+      </w:r>
+      <w:r>
+        <w:rPr>
+          <w:rFonts w:ascii="Times New Roman" w:hAnsi="Times New Roman" w:cs="Times New Roman"/>
+          <w:sz w:val="24"/>
+          <w:szCs w:val="24"/>
+        </w:rPr>
+        <w:tab/>
+      </w:r>
+      <w:r>
+        <w:rPr>
+          <w:rFonts w:ascii="Times New Roman" w:hAnsi="Times New Roman" w:cs="Times New Roman"/>
+          <w:sz w:val="24"/>
+          <w:szCs w:val="24"/>
+        </w:rPr>
+        <w:tab/>
+      </w:r>
+      <w:r>
+        <w:rPr>
+          <w:rFonts w:ascii="Times New Roman" w:hAnsi="Times New Roman" w:cs="Times New Roman"/>
+          <w:sz w:val="24"/>
+          <w:szCs w:val="24"/>
+        </w:rPr>
+        <w:t>Comma Separated Values</w:t>
+      </w:r>
+    </w:p>
+    <w:p>
+      <w:pPr>
+        <w:rPr>
+          <w:rFonts w:ascii="Times New Roman" w:hAnsi="Times New Roman" w:cs="Times New Roman"/>
+          <w:sz w:val="24"/>
+          <w:szCs w:val="24"/>
+        </w:rPr>
+      </w:pPr>
+      <w:r>
+        <w:rPr>
+          <w:rFonts w:ascii="Times New Roman" w:hAnsi="Times New Roman" w:cs="Times New Roman"/>
+          <w:sz w:val="24"/>
+          <w:szCs w:val="24"/>
+        </w:rPr>
+        <w:t>XLSX</w:t>
+      </w:r>
+      <w:r>
+        <w:rPr>
+          <w:rFonts w:ascii="Times New Roman" w:hAnsi="Times New Roman" w:cs="Times New Roman"/>
+          <w:sz w:val="24"/>
+          <w:szCs w:val="24"/>
+        </w:rPr>
+        <w:tab/>
+      </w:r>
+      <w:r>
+        <w:rPr>
+          <w:rFonts w:ascii="Times New Roman" w:hAnsi="Times New Roman" w:cs="Times New Roman"/>
+          <w:sz w:val="24"/>
+          <w:szCs w:val="24"/>
+        </w:rPr>
+        <w:tab/>
+      </w:r>
+      <w:r>
+        <w:rPr>
+          <w:rFonts w:ascii="Times New Roman" w:hAnsi="Times New Roman" w:cs="Times New Roman"/>
+          <w:sz w:val="24"/>
+          <w:szCs w:val="24"/>
+        </w:rPr>
+        <w:tab/>
+      </w:r>
+      <w:r>
+        <w:rPr>
+          <w:rFonts w:ascii="Times New Roman" w:hAnsi="Times New Roman" w:cs="Times New Roman"/>
+          <w:sz w:val="24"/>
+          <w:szCs w:val="24"/>
+        </w:rPr>
+        <w:t>Excel Open XML Spreadsheet</w:t>
+      </w:r>
+    </w:p>
+    <w:p>
+      <w:pPr>
+        <w:rPr>
+          <w:rFonts w:ascii="Times New Roman" w:hAnsi="Times New Roman" w:cs="Times New Roman"/>
+          <w:sz w:val="24"/>
+          <w:szCs w:val="24"/>
+        </w:rPr>
+      </w:pPr>
+      <w:r>
+        <w:rPr>
+          <w:rFonts w:ascii="Times New Roman" w:hAnsi="Times New Roman" w:cs="Times New Roman"/>
+          <w:sz w:val="24"/>
+          <w:szCs w:val="24"/>
+          <w:lang w:val="en-GB"/>
+        </w:rPr>
+        <w:t>HDFS</w:t>
+      </w:r>
+      <w:r>
+        <w:rPr>
+          <w:rFonts w:ascii="Times New Roman" w:hAnsi="Times New Roman" w:cs="Times New Roman"/>
+          <w:sz w:val="24"/>
+          <w:szCs w:val="24"/>
+          <w:lang w:val="en-GB"/>
+        </w:rPr>
+        <w:tab/>
+      </w:r>
+      <w:r>
+        <w:rPr>
+          <w:rFonts w:ascii="Times New Roman" w:hAnsi="Times New Roman" w:cs="Times New Roman"/>
+          <w:sz w:val="24"/>
+          <w:szCs w:val="24"/>
+          <w:lang w:val="en-GB"/>
+        </w:rPr>
+        <w:tab/>
+      </w:r>
+      <w:r>
+        <w:rPr>
+          <w:rFonts w:ascii="Times New Roman" w:hAnsi="Times New Roman" w:cs="Times New Roman"/>
+          <w:sz w:val="24"/>
+          <w:szCs w:val="24"/>
+          <w:lang w:val="en-GB"/>
+        </w:rPr>
+        <w:tab/>
+      </w:r>
+      <w:r>
+        <w:rPr>
+          <w:rFonts w:ascii="Times New Roman" w:hAnsi="Times New Roman" w:cs="Times New Roman"/>
+          <w:sz w:val="24"/>
+          <w:szCs w:val="24"/>
+          <w:lang w:val="en-GB"/>
+        </w:rPr>
+        <w:t>Hadoop Distributed File System</w:t>
+      </w:r>
+    </w:p>
+    <w:p>
+      <w:pPr>
+        <w:rPr>
+          <w:rFonts w:ascii="Times New Roman" w:hAnsi="Times New Roman" w:cs="Times New Roman"/>
+          <w:sz w:val="24"/>
+          <w:szCs w:val="24"/>
+        </w:rPr>
+      </w:pPr>
+      <w:r>
+        <w:rPr>
+          <w:rFonts w:ascii="Times New Roman" w:hAnsi="Times New Roman" w:cs="Times New Roman"/>
+          <w:sz w:val="24"/>
+          <w:szCs w:val="24"/>
+        </w:rPr>
         <w:br w:type="page"/>
       </w:r>
     </w:p>
@@ -5138,42 +5388,12 @@
         <w:pStyle w:val="Heading1"/>
         <w:spacing w:before="0"/>
       </w:pPr>
-      <w:bookmarkStart w:id="7" w:name="_Toc206973280"/>
-      <w:r>
-        <w:lastRenderedPageBreak/>
-        <w:t xml:space="preserve">LIST OF </w:t>
-      </w:r>
-      <w:r>
-        <w:t>TABLES</w:t>
-      </w:r>
-      <w:bookmarkEnd w:id="7"/>
-    </w:p>
-    <w:p>
-      <w:pPr>
-        <w:rPr>
-          <w:rFonts w:ascii="Times New Roman" w:hAnsi="Times New Roman" w:cs="Times New Roman"/>
-          <w:sz w:val="26"/>
-          <w:szCs w:val="26"/>
-        </w:rPr>
-      </w:pPr>
-      <w:r>
-        <w:rPr>
-          <w:rFonts w:ascii="Times New Roman" w:hAnsi="Times New Roman" w:cs="Times New Roman"/>
-        </w:rPr>
-        <w:br w:type="page"/>
-      </w:r>
-    </w:p>
-    <w:p>
-      <w:pPr>
-        <w:pStyle w:val="Heading1"/>
-        <w:spacing w:before="0"/>
-      </w:pPr>
-      <w:bookmarkStart w:id="8" w:name="_Toc206973281"/>
+      <w:bookmarkStart w:id="7" w:name="_Toc206973281"/>
       <w:r>
         <w:lastRenderedPageBreak/>
         <w:t>LIST OF FIGURES</w:t>
       </w:r>
-      <w:bookmarkEnd w:id="8"/>
+      <w:bookmarkEnd w:id="7"/>
     </w:p>
     <w:p>
       <w:pPr>
@@ -5388,12 +5608,12 @@
         <w:pStyle w:val="Heading1"/>
         <w:spacing w:before="0"/>
       </w:pPr>
-      <w:bookmarkStart w:id="9" w:name="_Toc206973282"/>
+      <w:bookmarkStart w:id="8" w:name="_Toc206973282"/>
       <w:r>
         <w:lastRenderedPageBreak/>
         <w:t>ABSTRACT</w:t>
       </w:r>
-      <w:bookmarkEnd w:id="9"/>
+      <w:bookmarkEnd w:id="8"/>
     </w:p>
     <w:p>
       <w:pPr>
@@ -5805,14 +6025,25 @@
           <w:lang w:val="en-GB"/>
         </w:rPr>
       </w:pPr>
-      <w:r>
-        <w:rPr>
-          <w:rFonts w:ascii="Times New Roman" w:hAnsi="Times New Roman" w:cs="Times New Roman"/>
-          <w:sz w:val="24"/>
-          <w:szCs w:val="24"/>
-          <w:lang w:val="en-GB"/>
-        </w:rPr>
-        <w:t>SO WHAT: Results and Significance (1-2 sentences)</w:t>
+      <w:proofErr w:type="gramStart"/>
+      <w:r>
+        <w:rPr>
+          <w:rFonts w:ascii="Times New Roman" w:hAnsi="Times New Roman" w:cs="Times New Roman"/>
+          <w:sz w:val="24"/>
+          <w:szCs w:val="24"/>
+          <w:lang w:val="en-GB"/>
+        </w:rPr>
+        <w:t>SO</w:t>
+      </w:r>
+      <w:proofErr w:type="gramEnd"/>
+      <w:r>
+        <w:rPr>
+          <w:rFonts w:ascii="Times New Roman" w:hAnsi="Times New Roman" w:cs="Times New Roman"/>
+          <w:sz w:val="24"/>
+          <w:szCs w:val="24"/>
+          <w:lang w:val="en-GB"/>
+        </w:rPr>
+        <w:t xml:space="preserve"> WHAT: Results and Significance (1-2 sentences)</w:t>
       </w:r>
     </w:p>
     <w:p>
@@ -6029,12 +6260,12 @@
         <w:pStyle w:val="Heading1"/>
         <w:spacing w:before="0"/>
       </w:pPr>
-      <w:bookmarkStart w:id="10" w:name="_Toc206973283"/>
+      <w:bookmarkStart w:id="9" w:name="_Toc206973283"/>
       <w:r>
         <w:lastRenderedPageBreak/>
         <w:t>INTRODUCTION</w:t>
       </w:r>
-      <w:bookmarkEnd w:id="10"/>
+      <w:bookmarkEnd w:id="9"/>
       <w:r>
         <w:tab/>
       </w:r>
@@ -6049,8 +6280,8 @@
           <w:szCs w:val="24"/>
         </w:rPr>
       </w:pPr>
-      <w:bookmarkStart w:id="11" w:name="_Toc98966214"/>
-      <w:bookmarkStart w:id="12" w:name="_Toc206973284"/>
+      <w:bookmarkStart w:id="10" w:name="_Toc98966214"/>
+      <w:bookmarkStart w:id="11" w:name="_Toc206973284"/>
       <w:r>
         <w:rPr>
           <w:rFonts w:ascii="Times New Roman" w:hAnsi="Times New Roman" w:cs="Times New Roman"/>
@@ -6059,32 +6290,32 @@
         </w:rPr>
         <w:t>I</w:t>
       </w:r>
+      <w:bookmarkEnd w:id="10"/>
+      <w:r>
+        <w:rPr>
+          <w:rFonts w:ascii="Times New Roman" w:hAnsi="Times New Roman" w:cs="Times New Roman"/>
+          <w:sz w:val="24"/>
+          <w:szCs w:val="24"/>
+        </w:rPr>
+        <w:t xml:space="preserve">/ </w:t>
+      </w:r>
+      <w:r>
+        <w:rPr>
+          <w:rFonts w:ascii="Times New Roman" w:hAnsi="Times New Roman" w:cs="Times New Roman"/>
+          <w:sz w:val="24"/>
+          <w:szCs w:val="24"/>
+        </w:rPr>
+        <w:t>Overview</w:t>
+      </w:r>
+      <w:r>
+        <w:rPr>
+          <w:rFonts w:ascii="Times New Roman" w:hAnsi="Times New Roman" w:cs="Times New Roman"/>
+          <w:sz w:val="24"/>
+          <w:szCs w:val="24"/>
+        </w:rPr>
+        <w:t xml:space="preserve"> &amp; Purpose</w:t>
+      </w:r>
       <w:bookmarkEnd w:id="11"/>
-      <w:r>
-        <w:rPr>
-          <w:rFonts w:ascii="Times New Roman" w:hAnsi="Times New Roman" w:cs="Times New Roman"/>
-          <w:sz w:val="24"/>
-          <w:szCs w:val="24"/>
-        </w:rPr>
-        <w:t xml:space="preserve">/ </w:t>
-      </w:r>
-      <w:r>
-        <w:rPr>
-          <w:rFonts w:ascii="Times New Roman" w:hAnsi="Times New Roman" w:cs="Times New Roman"/>
-          <w:sz w:val="24"/>
-          <w:szCs w:val="24"/>
-        </w:rPr>
-        <w:t>Overview</w:t>
-      </w:r>
-      <w:r>
-        <w:rPr>
-          <w:rFonts w:ascii="Times New Roman" w:hAnsi="Times New Roman" w:cs="Times New Roman"/>
-          <w:sz w:val="24"/>
-          <w:szCs w:val="24"/>
-        </w:rPr>
-        <w:t xml:space="preserve"> &amp; Purpose</w:t>
-      </w:r>
-      <w:bookmarkEnd w:id="12"/>
     </w:p>
     <w:p>
       <w:pPr>
@@ -6799,7 +7030,25 @@
           <w:szCs w:val="24"/>
           <w:lang w:val="en-GB"/>
         </w:rPr>
-        <w:t>, without forcing early transformation [4]</w:t>
+        <w:t>, without forcing early transformation</w:t>
+      </w:r>
+      <w:r>
+        <w:rPr>
+          <w:rFonts w:ascii="Times New Roman" w:hAnsi="Times New Roman" w:cs="Times New Roman"/>
+          <w:sz w:val="24"/>
+          <w:szCs w:val="24"/>
+          <w:lang w:val="en-GB"/>
+        </w:rPr>
+        <w:t xml:space="preserve">. From an architectural viewpoint, data lakes can be broadly classified into two categories based on the deployment method: cloud-based and on-premises </w:t>
+      </w:r>
+      <w:r>
+        <w:rPr>
+          <w:rFonts w:ascii="Times New Roman" w:hAnsi="Times New Roman" w:cs="Times New Roman"/>
+          <w:sz w:val="24"/>
+          <w:szCs w:val="24"/>
+          <w:lang w:val="en-GB"/>
+        </w:rPr>
+        <w:t>[4]</w:t>
       </w:r>
       <w:r>
         <w:rPr>
@@ -6817,6 +7066,15 @@
           <w:szCs w:val="24"/>
           <w:lang w:val="en-GB"/>
         </w:rPr>
+        <w:t xml:space="preserve"> A cloud-based data lake leverages remote storage and services from public cloud providers, offering rapid scalability and minimal infrastructure management. In contrast, an on-premises data lake is hosted within the organization’s internal infrastructure where hardware, storage, and networking resources are controlled locally.</w:t>
+      </w:r>
+      <w:r>
+        <w:rPr>
+          <w:rFonts w:ascii="Times New Roman" w:hAnsi="Times New Roman" w:cs="Times New Roman"/>
+          <w:sz w:val="24"/>
+          <w:szCs w:val="24"/>
+          <w:lang w:val="en-GB"/>
+        </w:rPr>
         <w:t xml:space="preserve"> Without </w:t>
       </w:r>
       <w:r>
@@ -6835,6 +7093,15 @@
           <w:szCs w:val="24"/>
           <w:lang w:val="en-GB"/>
         </w:rPr>
+        <w:t>s</w:t>
+      </w:r>
+      <w:r>
+        <w:rPr>
+          <w:rFonts w:ascii="Times New Roman" w:hAnsi="Times New Roman" w:cs="Times New Roman"/>
+          <w:sz w:val="24"/>
+          <w:szCs w:val="24"/>
+          <w:lang w:val="en-GB"/>
+        </w:rPr>
         <w:t xml:space="preserve">, </w:t>
       </w:r>
       <w:r>
@@ -7005,6 +7272,7 @@
           <w:sz w:val="24"/>
           <w:szCs w:val="24"/>
         </w:rPr>
+        <w:lastRenderedPageBreak/>
         <w:tab/>
       </w:r>
       <w:r>
@@ -7237,16 +7505,7 @@
           <w:sz w:val="24"/>
           <w:szCs w:val="24"/>
         </w:rPr>
-        <w:t xml:space="preserve"> it is </w:t>
-      </w:r>
-      <w:r>
-        <w:rPr>
-          <w:rFonts w:ascii="Times New Roman" w:hAnsi="Times New Roman" w:cs="Times New Roman"/>
-          <w:sz w:val="24"/>
-          <w:szCs w:val="24"/>
-        </w:rPr>
-        <w:lastRenderedPageBreak/>
-        <w:t xml:space="preserve">transformed into a clean and consistent format </w:t>
+        <w:t xml:space="preserve"> it is transformed into a clean and consistent format </w:t>
       </w:r>
       <w:r>
         <w:rPr>
@@ -7545,7 +7804,23 @@
           <w:sz w:val="24"/>
           <w:szCs w:val="24"/>
         </w:rPr>
-        <w:t xml:space="preserve">, a centralized data lake infrastructure called ULake has been established, supporting ingestion pipelines for </w:t>
+        <w:t>, a centralized</w:t>
+      </w:r>
+      <w:r>
+        <w:rPr>
+          <w:rFonts w:ascii="Times New Roman" w:hAnsi="Times New Roman" w:cs="Times New Roman"/>
+          <w:sz w:val="24"/>
+          <w:szCs w:val="24"/>
+        </w:rPr>
+        <w:t xml:space="preserve"> on-premises</w:t>
+      </w:r>
+      <w:r>
+        <w:rPr>
+          <w:rFonts w:ascii="Times New Roman" w:hAnsi="Times New Roman" w:cs="Times New Roman"/>
+          <w:sz w:val="24"/>
+          <w:szCs w:val="24"/>
+        </w:rPr>
+        <w:t xml:space="preserve"> data lake infrastructure called ULake has been established, supporting ingestion pipelines for </w:t>
       </w:r>
       <w:r>
         <w:rPr>
@@ -7638,7 +7913,7 @@
           <w:szCs w:val="24"/>
         </w:rPr>
       </w:pPr>
-      <w:bookmarkStart w:id="13" w:name="_Toc206973285"/>
+      <w:bookmarkStart w:id="12" w:name="_Toc206973285"/>
       <w:r>
         <w:rPr>
           <w:rFonts w:ascii="Times New Roman" w:hAnsi="Times New Roman" w:cs="Times New Roman"/>
@@ -7655,7 +7930,7 @@
         </w:rPr>
         <w:t>Objectives</w:t>
       </w:r>
-      <w:bookmarkEnd w:id="13"/>
+      <w:bookmarkEnd w:id="12"/>
     </w:p>
     <w:p>
       <w:pPr>
@@ -7768,7 +8043,16 @@
           <w:sz w:val="24"/>
           <w:szCs w:val="24"/>
         </w:rPr>
-        <w:t xml:space="preserve"> downsizing for full-band-color images as a preprocessing step before loading the data into appropriate storage locations within ULake. By doing so, this project will not only fill a current technical gap in the laboratory’s data infrastructure, but also enhance the efficiency and accessibility of downstream applications such as climate modeling and machine learning pipelines. </w:t>
+        <w:t xml:space="preserve"> downsizing for full-band-color images as a preprocessing step before loading the data into appropriate storage locations within ULake. By doing so, this project will not only fill a current technical gap in the laboratory’s data infrastructure, but also enhance the efficiency and accessibility of downstream applications such as climate modeling and machine learning </w:t>
+      </w:r>
+      <w:r>
+        <w:rPr>
+          <w:rFonts w:ascii="Times New Roman" w:hAnsi="Times New Roman" w:cs="Times New Roman"/>
+          <w:sz w:val="24"/>
+          <w:szCs w:val="24"/>
+        </w:rPr>
+        <w:lastRenderedPageBreak/>
+        <w:t xml:space="preserve">pipelines. </w:t>
       </w:r>
       <w:r>
         <w:rPr>
@@ -7804,12 +8088,12 @@
         <w:pStyle w:val="Heading1"/>
         <w:spacing w:before="0"/>
       </w:pPr>
-      <w:bookmarkStart w:id="14" w:name="_Toc206973286"/>
+      <w:bookmarkStart w:id="13" w:name="_Toc206973286"/>
       <w:r>
         <w:lastRenderedPageBreak/>
         <w:t>MATERIALS AND METHODS</w:t>
       </w:r>
-      <w:bookmarkEnd w:id="14"/>
+      <w:bookmarkEnd w:id="13"/>
     </w:p>
     <w:p>
       <w:pPr>
@@ -7821,7 +8105,7 @@
           <w:szCs w:val="24"/>
         </w:rPr>
       </w:pPr>
-      <w:bookmarkStart w:id="15" w:name="_Toc206973287"/>
+      <w:bookmarkStart w:id="14" w:name="_Toc206973287"/>
       <w:r>
         <w:rPr>
           <w:rFonts w:ascii="Times New Roman" w:hAnsi="Times New Roman" w:cs="Times New Roman"/>
@@ -7838,7 +8122,7 @@
         </w:rPr>
         <w:t>Tools</w:t>
       </w:r>
-      <w:bookmarkEnd w:id="15"/>
+      <w:bookmarkEnd w:id="14"/>
     </w:p>
     <w:p>
       <w:pPr>
@@ -7851,7 +8135,7 @@
           <w:lang w:val="vi-VN"/>
         </w:rPr>
       </w:pPr>
-      <w:bookmarkStart w:id="16" w:name="_Toc206973288"/>
+      <w:bookmarkStart w:id="15" w:name="_Toc206973288"/>
       <w:r>
         <w:rPr>
           <w:rFonts w:ascii="Times New Roman" w:hAnsi="Times New Roman" w:cs="Times New Roman"/>
@@ -7868,7 +8152,7 @@
         </w:rPr>
         <w:t>Quarkus framework</w:t>
       </w:r>
-      <w:bookmarkEnd w:id="16"/>
+      <w:bookmarkEnd w:id="15"/>
     </w:p>
     <w:p>
       <w:pPr>
@@ -8090,7 +8374,7 @@
           <w:szCs w:val="24"/>
         </w:rPr>
       </w:pPr>
-      <w:bookmarkStart w:id="17" w:name="_Toc206973289"/>
+      <w:bookmarkStart w:id="16" w:name="_Toc206973289"/>
       <w:r>
         <w:rPr>
           <w:rFonts w:ascii="Times New Roman" w:hAnsi="Times New Roman" w:cs="Times New Roman"/>
@@ -8099,7 +8383,7 @@
         </w:rPr>
         <w:t xml:space="preserve">2. </w:t>
       </w:r>
-      <w:bookmarkEnd w:id="17"/>
+      <w:bookmarkEnd w:id="16"/>
       <w:r>
         <w:rPr>
           <w:rFonts w:ascii="Times New Roman" w:hAnsi="Times New Roman" w:cs="Times New Roman"/>
@@ -8272,7 +8556,7 @@
           <w:lang w:val="vi-VN"/>
         </w:rPr>
       </w:pPr>
-      <w:bookmarkStart w:id="18" w:name="_Toc206973292"/>
+      <w:bookmarkStart w:id="17" w:name="_Toc206973292"/>
       <w:r>
         <w:rPr>
           <w:rFonts w:ascii="Times New Roman" w:hAnsi="Times New Roman" w:cs="Times New Roman"/>
@@ -8306,7 +8590,7 @@
         </w:rPr>
         <w:t>translate</w:t>
       </w:r>
-      <w:bookmarkEnd w:id="18"/>
+      <w:bookmarkEnd w:id="17"/>
       <w:r>
         <w:rPr>
           <w:rFonts w:ascii="Times New Roman" w:hAnsi="Times New Roman" w:cs="Times New Roman"/>
@@ -8435,7 +8719,7 @@
           <w:szCs w:val="24"/>
         </w:rPr>
       </w:pPr>
-      <w:bookmarkStart w:id="19" w:name="_Toc206973293"/>
+      <w:bookmarkStart w:id="18" w:name="_Toc206973293"/>
       <w:r>
         <w:rPr>
           <w:rFonts w:ascii="Times New Roman" w:hAnsi="Times New Roman" w:cs="Times New Roman"/>
@@ -8452,7 +8736,7 @@
         </w:rPr>
         <w:t>Dataset</w:t>
       </w:r>
-      <w:bookmarkEnd w:id="19"/>
+      <w:bookmarkEnd w:id="18"/>
     </w:p>
     <w:p>
       <w:pPr>
@@ -8465,7 +8749,7 @@
           <w:lang w:val="en-GB"/>
         </w:rPr>
       </w:pPr>
-      <w:bookmarkStart w:id="20" w:name="_Toc206973294"/>
+      <w:bookmarkStart w:id="19" w:name="_Toc206973294"/>
       <w:r>
         <w:rPr>
           <w:rFonts w:ascii="Times New Roman" w:hAnsi="Times New Roman" w:cs="Times New Roman"/>
@@ -8474,7 +8758,7 @@
         </w:rPr>
         <w:t xml:space="preserve">1. </w:t>
       </w:r>
-      <w:bookmarkEnd w:id="20"/>
+      <w:bookmarkEnd w:id="19"/>
       <w:r>
         <w:rPr>
           <w:rFonts w:ascii="Times New Roman" w:hAnsi="Times New Roman" w:cs="Times New Roman"/>
@@ -8810,7 +9094,7 @@
           <w:szCs w:val="24"/>
         </w:rPr>
       </w:pPr>
-      <w:bookmarkStart w:id="21" w:name="_Toc206973295"/>
+      <w:bookmarkStart w:id="20" w:name="_Toc206973295"/>
       <w:r>
         <w:rPr>
           <w:rFonts w:ascii="Times New Roman" w:hAnsi="Times New Roman" w:cs="Times New Roman"/>
@@ -8819,7 +9103,7 @@
         </w:rPr>
         <w:t xml:space="preserve">2. </w:t>
       </w:r>
-      <w:bookmarkEnd w:id="21"/>
+      <w:bookmarkEnd w:id="20"/>
       <w:r>
         <w:rPr>
           <w:rFonts w:ascii="Times New Roman" w:hAnsi="Times New Roman" w:cs="Times New Roman"/>
@@ -9563,7 +9847,7 @@
           <w:szCs w:val="24"/>
         </w:rPr>
       </w:pPr>
-      <w:bookmarkStart w:id="22" w:name="_Toc206973300"/>
+      <w:bookmarkStart w:id="21" w:name="_Toc206973300"/>
       <w:r>
         <w:rPr>
           <w:rFonts w:ascii="Times New Roman" w:hAnsi="Times New Roman" w:cs="Times New Roman"/>
@@ -9572,7 +9856,7 @@
         </w:rPr>
         <w:t>III/ Methods</w:t>
       </w:r>
-      <w:bookmarkEnd w:id="22"/>
+      <w:bookmarkEnd w:id="21"/>
     </w:p>
     <w:p>
       <w:pPr>
@@ -9584,7 +9868,7 @@
           <w:szCs w:val="24"/>
         </w:rPr>
       </w:pPr>
-      <w:bookmarkStart w:id="23" w:name="_Toc206973301"/>
+      <w:bookmarkStart w:id="22" w:name="_Toc206973301"/>
       <w:r>
         <w:rPr>
           <w:rFonts w:ascii="Times New Roman" w:hAnsi="Times New Roman" w:cs="Times New Roman"/>
@@ -9609,7 +9893,7 @@
         </w:rPr>
         <w:t>Microservice</w:t>
       </w:r>
-      <w:bookmarkEnd w:id="23"/>
+      <w:bookmarkEnd w:id="22"/>
       <w:r>
         <w:rPr>
           <w:rFonts w:ascii="Times New Roman" w:hAnsi="Times New Roman" w:cs="Times New Roman"/>
@@ -9822,7 +10106,7 @@
           <w:szCs w:val="24"/>
         </w:rPr>
       </w:pPr>
-      <w:bookmarkStart w:id="24" w:name="_Toc207232068"/>
+      <w:bookmarkStart w:id="23" w:name="_Toc207232068"/>
       <w:r>
         <w:rPr>
           <w:rFonts w:ascii="Times New Roman" w:hAnsi="Times New Roman" w:cs="Times New Roman"/>
@@ -9896,7 +10180,7 @@
         </w:rPr>
         <w:t>.</w:t>
       </w:r>
-      <w:bookmarkEnd w:id="24"/>
+      <w:bookmarkEnd w:id="23"/>
     </w:p>
     <w:p>
       <w:pPr>
@@ -9964,7 +10248,7 @@
           <w:szCs w:val="24"/>
         </w:rPr>
       </w:pPr>
-      <w:bookmarkStart w:id="25" w:name="_Toc207232069"/>
+      <w:bookmarkStart w:id="24" w:name="_Toc207232069"/>
       <w:r>
         <w:rPr>
           <w:rFonts w:ascii="Times New Roman" w:hAnsi="Times New Roman" w:cs="Times New Roman"/>
@@ -10030,7 +10314,7 @@
         </w:rPr>
         <w:t xml:space="preserve"> [12].</w:t>
       </w:r>
-      <w:bookmarkEnd w:id="25"/>
+      <w:bookmarkEnd w:id="24"/>
     </w:p>
     <w:p>
       <w:pPr>
@@ -10071,7 +10355,23 @@
           <w:sz w:val="24"/>
           <w:szCs w:val="24"/>
         </w:rPr>
-        <w:t>In this project, the microservice was implemented using the Quarkus framework, leveraging its reactive core built on Mutiny and Vertx.</w:t>
+        <w:t>In this project, the</w:t>
+      </w:r>
+      <w:r>
+        <w:rPr>
+          <w:rFonts w:ascii="Times New Roman" w:hAnsi="Times New Roman" w:cs="Times New Roman"/>
+          <w:sz w:val="24"/>
+          <w:szCs w:val="24"/>
+        </w:rPr>
+        <w:t xml:space="preserve"> reactive</w:t>
+      </w:r>
+      <w:r>
+        <w:rPr>
+          <w:rFonts w:ascii="Times New Roman" w:hAnsi="Times New Roman" w:cs="Times New Roman"/>
+          <w:sz w:val="24"/>
+          <w:szCs w:val="24"/>
+        </w:rPr>
+        <w:t xml:space="preserve"> microservice was implemented using the Quarkus framework, leveraging its reactive core built on Mutiny and Vertx.</w:t>
       </w:r>
     </w:p>
     <w:p>
@@ -10133,10 +10433,279 @@
       <w:r>
         <w:rPr>
           <w:rFonts w:ascii="Times New Roman" w:hAnsi="Times New Roman" w:cs="Times New Roman"/>
-          <w:sz w:val="24"/>
-          <w:szCs w:val="24"/>
-        </w:rPr>
-        <w:t xml:space="preserve">entity: </w:t>
+          <w:i/>
+          <w:iCs/>
+          <w:sz w:val="24"/>
+          <w:szCs w:val="24"/>
+        </w:rPr>
+        <w:t>entity</w:t>
+      </w:r>
+      <w:r>
+        <w:rPr>
+          <w:rFonts w:ascii="Times New Roman" w:hAnsi="Times New Roman" w:cs="Times New Roman"/>
+          <w:sz w:val="24"/>
+          <w:szCs w:val="24"/>
+        </w:rPr>
+        <w:t xml:space="preserve">: </w:t>
+      </w:r>
+      <w:r>
+        <w:rPr>
+          <w:rFonts w:ascii="Times New Roman" w:hAnsi="Times New Roman" w:cs="Times New Roman"/>
+          <w:sz w:val="24"/>
+          <w:szCs w:val="24"/>
+        </w:rPr>
+        <w:t>Data Access Objects (DAO) contain data structures that map to PostgreSQL tables, particularly for storing satellite metadata.</w:t>
+      </w:r>
+    </w:p>
+    <w:p>
+      <w:pPr>
+        <w:pStyle w:val="ListParagraph"/>
+        <w:numPr>
+          <w:ilvl w:val="0"/>
+          <w:numId w:val="14"/>
+        </w:numPr>
+        <w:rPr>
+          <w:rFonts w:ascii="Times New Roman" w:hAnsi="Times New Roman" w:cs="Times New Roman"/>
+          <w:sz w:val="24"/>
+          <w:szCs w:val="24"/>
+        </w:rPr>
+      </w:pPr>
+      <w:r>
+        <w:rPr>
+          <w:rFonts w:ascii="Times New Roman" w:hAnsi="Times New Roman" w:cs="Times New Roman"/>
+          <w:i/>
+          <w:iCs/>
+          <w:sz w:val="24"/>
+          <w:szCs w:val="24"/>
+        </w:rPr>
+        <w:t>model</w:t>
+      </w:r>
+      <w:r>
+        <w:rPr>
+          <w:rFonts w:ascii="Times New Roman" w:hAnsi="Times New Roman" w:cs="Times New Roman"/>
+          <w:sz w:val="24"/>
+          <w:szCs w:val="24"/>
+        </w:rPr>
+        <w:t>: Data Transfer Objects (DTO)</w:t>
+      </w:r>
+      <w:r>
+        <w:rPr>
+          <w:rFonts w:ascii="Times New Roman" w:hAnsi="Times New Roman" w:cs="Times New Roman"/>
+          <w:sz w:val="24"/>
+          <w:szCs w:val="24"/>
+        </w:rPr>
+        <w:t xml:space="preserve"> represents request/response bodies </w:t>
+      </w:r>
+      <w:r>
+        <w:rPr>
+          <w:rFonts w:ascii="Times New Roman" w:hAnsi="Times New Roman" w:cs="Times New Roman"/>
+          <w:sz w:val="24"/>
+          <w:szCs w:val="24"/>
+        </w:rPr>
+        <w:t>used in REST interactions.</w:t>
+      </w:r>
+    </w:p>
+    <w:p>
+      <w:pPr>
+        <w:pStyle w:val="ListParagraph"/>
+        <w:numPr>
+          <w:ilvl w:val="0"/>
+          <w:numId w:val="14"/>
+        </w:numPr>
+        <w:rPr>
+          <w:rFonts w:ascii="Times New Roman" w:hAnsi="Times New Roman" w:cs="Times New Roman"/>
+          <w:sz w:val="24"/>
+          <w:szCs w:val="24"/>
+        </w:rPr>
+      </w:pPr>
+      <w:r>
+        <w:rPr>
+          <w:rFonts w:ascii="Times New Roman" w:hAnsi="Times New Roman" w:cs="Times New Roman"/>
+          <w:i/>
+          <w:iCs/>
+          <w:sz w:val="24"/>
+          <w:szCs w:val="24"/>
+        </w:rPr>
+        <w:t>proxy</w:t>
+      </w:r>
+      <w:r>
+        <w:rPr>
+          <w:rFonts w:ascii="Times New Roman" w:hAnsi="Times New Roman" w:cs="Times New Roman"/>
+          <w:sz w:val="24"/>
+          <w:szCs w:val="24"/>
+        </w:rPr>
+        <w:t>: Defines REST client interfaces for external services such as the Copernicus APIs and ULake platform.</w:t>
+      </w:r>
+    </w:p>
+    <w:p>
+      <w:pPr>
+        <w:pStyle w:val="ListParagraph"/>
+        <w:numPr>
+          <w:ilvl w:val="0"/>
+          <w:numId w:val="14"/>
+        </w:numPr>
+        <w:rPr>
+          <w:rFonts w:ascii="Times New Roman" w:hAnsi="Times New Roman" w:cs="Times New Roman"/>
+          <w:sz w:val="24"/>
+          <w:szCs w:val="24"/>
+        </w:rPr>
+      </w:pPr>
+      <w:r>
+        <w:rPr>
+          <w:rFonts w:ascii="Times New Roman" w:hAnsi="Times New Roman" w:cs="Times New Roman"/>
+          <w:i/>
+          <w:iCs/>
+          <w:sz w:val="24"/>
+          <w:szCs w:val="24"/>
+        </w:rPr>
+        <w:t>repository</w:t>
+      </w:r>
+      <w:r>
+        <w:rPr>
+          <w:rFonts w:ascii="Times New Roman" w:hAnsi="Times New Roman" w:cs="Times New Roman"/>
+          <w:sz w:val="24"/>
+          <w:szCs w:val="24"/>
+        </w:rPr>
+        <w:t>: Manages database operations by utilizing Panache and PostgreSQL to store and query metadata records.</w:t>
+      </w:r>
+    </w:p>
+    <w:p>
+      <w:pPr>
+        <w:pStyle w:val="ListParagraph"/>
+        <w:numPr>
+          <w:ilvl w:val="0"/>
+          <w:numId w:val="14"/>
+        </w:numPr>
+        <w:rPr>
+          <w:rFonts w:ascii="Times New Roman" w:hAnsi="Times New Roman" w:cs="Times New Roman"/>
+          <w:sz w:val="24"/>
+          <w:szCs w:val="24"/>
+        </w:rPr>
+      </w:pPr>
+      <w:r>
+        <w:rPr>
+          <w:rFonts w:ascii="Times New Roman" w:hAnsi="Times New Roman" w:cs="Times New Roman"/>
+          <w:i/>
+          <w:iCs/>
+          <w:sz w:val="24"/>
+          <w:szCs w:val="24"/>
+        </w:rPr>
+        <w:t>resource</w:t>
+      </w:r>
+      <w:r>
+        <w:rPr>
+          <w:rFonts w:ascii="Times New Roman" w:hAnsi="Times New Roman" w:cs="Times New Roman"/>
+          <w:sz w:val="24"/>
+          <w:szCs w:val="24"/>
+        </w:rPr>
+        <w:t>: Acts as the REST entry point to the microservice, exposing API endpoints to trigger metadata extracting, image downloading, and data uploading.</w:t>
+      </w:r>
+    </w:p>
+    <w:p>
+      <w:pPr>
+        <w:pStyle w:val="ListParagraph"/>
+        <w:numPr>
+          <w:ilvl w:val="0"/>
+          <w:numId w:val="14"/>
+        </w:numPr>
+        <w:rPr>
+          <w:rFonts w:ascii="Times New Roman" w:hAnsi="Times New Roman" w:cs="Times New Roman"/>
+          <w:sz w:val="24"/>
+          <w:szCs w:val="24"/>
+        </w:rPr>
+      </w:pPr>
+      <w:r>
+        <w:rPr>
+          <w:rFonts w:ascii="Times New Roman" w:hAnsi="Times New Roman" w:cs="Times New Roman"/>
+          <w:i/>
+          <w:iCs/>
+          <w:sz w:val="24"/>
+          <w:szCs w:val="24"/>
+        </w:rPr>
+        <w:t>service</w:t>
+      </w:r>
+      <w:r>
+        <w:rPr>
+          <w:rFonts w:ascii="Times New Roman" w:hAnsi="Times New Roman" w:cs="Times New Roman"/>
+          <w:sz w:val="24"/>
+          <w:szCs w:val="24"/>
+        </w:rPr>
+        <w:t xml:space="preserve">: Business logic to chain </w:t>
+      </w:r>
+      <w:r>
+        <w:rPr>
+          <w:rFonts w:ascii="Times New Roman" w:hAnsi="Times New Roman" w:cs="Times New Roman"/>
+          <w:sz w:val="24"/>
+          <w:szCs w:val="24"/>
+        </w:rPr>
+        <w:t>catalog queries, process API calls, GDAL transformations, and file uploads to ULake.</w:t>
+      </w:r>
+    </w:p>
+    <w:p>
+      <w:pPr>
+        <w:rPr>
+          <w:rFonts w:ascii="Times New Roman" w:hAnsi="Times New Roman" w:cs="Times New Roman"/>
+          <w:sz w:val="24"/>
+          <w:szCs w:val="24"/>
+          <w:lang w:val="en-GB"/>
+        </w:rPr>
+      </w:pPr>
+      <w:r>
+        <w:rPr>
+          <w:rFonts w:ascii="Times New Roman" w:hAnsi="Times New Roman" w:cs="Times New Roman"/>
+          <w:sz w:val="24"/>
+          <w:szCs w:val="24"/>
+          <w:lang w:val="vi-VN"/>
+        </w:rPr>
+        <w:t>Th</w:t>
+      </w:r>
+      <w:r>
+        <w:rPr>
+          <w:rFonts w:ascii="Times New Roman" w:hAnsi="Times New Roman" w:cs="Times New Roman"/>
+          <w:sz w:val="24"/>
+          <w:szCs w:val="24"/>
+          <w:lang w:val="en-GB"/>
+        </w:rPr>
+        <w:t>is separation follows the single responsibility principle which makes the system easier to test, maintain, and scale within the boarder ULake platform.</w:t>
+      </w:r>
+    </w:p>
+    <w:p>
+      <w:pPr>
+        <w:rPr>
+          <w:rFonts w:ascii="Times New Roman" w:hAnsi="Times New Roman" w:cs="Times New Roman"/>
+          <w:sz w:val="24"/>
+          <w:szCs w:val="24"/>
+          <w:lang w:val="en-GB"/>
+        </w:rPr>
+      </w:pPr>
+      <w:r>
+        <w:rPr>
+          <w:rFonts w:ascii="Times New Roman" w:hAnsi="Times New Roman" w:cs="Times New Roman"/>
+          <w:sz w:val="24"/>
+          <w:szCs w:val="24"/>
+          <w:lang w:val="en-GB"/>
+        </w:rPr>
+        <w:lastRenderedPageBreak/>
+        <w:tab/>
+        <w:t>In brief, using a reactive microservice structure not only improves the isolation, scalability but also ensures the system can ingest and process satellite imagery in a timely manner, aligning with the goals of the modern data lake environment</w:t>
+      </w:r>
+      <w:r>
+        <w:rPr>
+          <w:rFonts w:ascii="Times New Roman" w:hAnsi="Times New Roman" w:cs="Times New Roman"/>
+          <w:sz w:val="24"/>
+          <w:szCs w:val="24"/>
+          <w:lang w:val="en-GB"/>
+        </w:rPr>
+        <w:t xml:space="preserve"> [12]</w:t>
+      </w:r>
+      <w:r>
+        <w:rPr>
+          <w:rFonts w:ascii="Times New Roman" w:hAnsi="Times New Roman" w:cs="Times New Roman"/>
+          <w:sz w:val="24"/>
+          <w:szCs w:val="24"/>
+          <w:lang w:val="en-GB"/>
+        </w:rPr>
+        <w:t>.</w:t>
       </w:r>
     </w:p>
     <w:p>
@@ -10149,7 +10718,7 @@
           <w:szCs w:val="24"/>
         </w:rPr>
       </w:pPr>
-      <w:bookmarkStart w:id="26" w:name="_Toc206973302"/>
+      <w:bookmarkStart w:id="25" w:name="_Toc206973302"/>
       <w:r>
         <w:rPr>
           <w:rFonts w:ascii="Times New Roman" w:hAnsi="Times New Roman" w:cs="Times New Roman"/>
@@ -10158,7 +10727,7 @@
         </w:rPr>
         <w:t>2. Data Lake</w:t>
       </w:r>
-      <w:bookmarkEnd w:id="26"/>
+      <w:bookmarkEnd w:id="25"/>
       <w:r>
         <w:rPr>
           <w:rFonts w:ascii="Times New Roman" w:hAnsi="Times New Roman" w:cs="Times New Roman"/>
@@ -10174,68 +10743,56 @@
           <w:rFonts w:ascii="Times New Roman" w:hAnsi="Times New Roman" w:cs="Times New Roman"/>
           <w:sz w:val="24"/>
           <w:szCs w:val="24"/>
-          <w:lang w:val="en-GB"/>
-        </w:rPr>
-      </w:pPr>
-      <w:r>
-        <w:rPr>
-          <w:rFonts w:ascii="Times New Roman" w:hAnsi="Times New Roman" w:cs="Times New Roman"/>
-          <w:sz w:val="24"/>
-          <w:szCs w:val="24"/>
-        </w:rPr>
-        <w:t xml:space="preserve">- Loại data lake mình dùng là gì: </w:t>
-      </w:r>
-      <w:r>
-        <w:rPr>
-          <w:rFonts w:ascii="Times New Roman" w:hAnsi="Times New Roman" w:cs="Times New Roman"/>
-          <w:sz w:val="24"/>
-          <w:szCs w:val="24"/>
-        </w:rPr>
-        <w:t xml:space="preserve">on-premises </w:t>
-      </w:r>
-    </w:p>
-    <w:p>
-      <w:pPr>
-        <w:rPr>
-          <w:rFonts w:ascii="Times New Roman" w:hAnsi="Times New Roman" w:cs="Times New Roman"/>
-          <w:sz w:val="24"/>
-          <w:szCs w:val="24"/>
-        </w:rPr>
-      </w:pPr>
-      <w:r>
-        <w:rPr>
-          <w:rFonts w:ascii="Times New Roman" w:hAnsi="Times New Roman" w:cs="Times New Roman"/>
-          <w:sz w:val="24"/>
-          <w:szCs w:val="24"/>
-        </w:rPr>
-        <w:t>- Mô tả figure của data lake (mail thầy gửi)</w:t>
-      </w:r>
-    </w:p>
-    <w:p>
-      <w:pPr>
-        <w:rPr>
-          <w:rFonts w:ascii="Times New Roman" w:hAnsi="Times New Roman" w:cs="Times New Roman"/>
-          <w:sz w:val="24"/>
-          <w:szCs w:val="24"/>
-        </w:rPr>
-      </w:pPr>
-      <w:r>
-        <w:rPr>
-          <w:rFonts w:ascii="Times New Roman" w:hAnsi="Times New Roman" w:cs="Times New Roman"/>
-          <w:sz w:val="24"/>
-          <w:szCs w:val="24"/>
-        </w:rPr>
-        <w:t>- Chỉ ra microservice của mình nằm ở chỗ nào</w:t>
-      </w:r>
-    </w:p>
-    <w:p>
-      <w:pPr>
+        </w:rPr>
+      </w:pPr>
+      <w:r>
+        <w:rPr>
+          <w:rFonts w:ascii="Times New Roman" w:hAnsi="Times New Roman" w:cs="Times New Roman"/>
+          <w:sz w:val="24"/>
+          <w:szCs w:val="24"/>
+        </w:rPr>
+        <w:tab/>
+        <w:t>As mentioned in the introduction, the ULake system, developed and maintained by the ICT Lab, is an example of an on-premises data lake designed to provide local, secure, and cost-efficient storage for high-volume scientific datasets</w:t>
+      </w:r>
+      <w:r>
+        <w:rPr>
+          <w:rFonts w:ascii="Times New Roman" w:hAnsi="Times New Roman" w:cs="Times New Roman"/>
+          <w:sz w:val="24"/>
+          <w:szCs w:val="24"/>
+        </w:rPr>
+        <w:t>. The primary motivation for adopting an on-premises architecture is to ensure data locality, access control, and integration with local compute infrastructure</w:t>
+      </w:r>
+      <w:r>
+        <w:rPr>
+          <w:rFonts w:ascii="Times New Roman" w:hAnsi="Times New Roman" w:cs="Times New Roman"/>
+          <w:sz w:val="24"/>
+          <w:szCs w:val="24"/>
+        </w:rPr>
+        <w:t>, which is often required in academic and governmental research environments where sensitive data workflows must be managed without depending on external networks.</w:t>
+      </w:r>
+    </w:p>
+    <w:p>
+      <w:pPr>
+        <w:rPr>
+          <w:rFonts w:ascii="Times New Roman" w:hAnsi="Times New Roman" w:cs="Times New Roman"/>
+          <w:sz w:val="24"/>
+          <w:szCs w:val="24"/>
+        </w:rPr>
+      </w:pPr>
+      <w:r>
+        <w:rPr>
+          <w:rFonts w:ascii="Times New Roman" w:hAnsi="Times New Roman" w:cs="Times New Roman"/>
+          <w:sz w:val="24"/>
+          <w:szCs w:val="24"/>
+        </w:rPr>
+        <w:tab/>
+        <w:t>The overall structure of the on-premises ULake used in this project follows a modular microservice-based architecture as illustrated in the diagram below:</w:t>
+      </w:r>
+    </w:p>
+    <w:p>
+      <w:pPr>
+        <w:keepNext/>
         <w:jc w:val="center"/>
-        <w:rPr>
-          <w:rFonts w:ascii="Times New Roman" w:hAnsi="Times New Roman" w:cs="Times New Roman"/>
-          <w:sz w:val="24"/>
-          <w:szCs w:val="24"/>
-        </w:rPr>
       </w:pPr>
       <w:r>
         <w:rPr>
@@ -10244,7 +10801,6 @@
           <w:sz w:val="24"/>
           <w:szCs w:val="24"/>
         </w:rPr>
-        <w:lastRenderedPageBreak/>
         <w:drawing>
           <wp:inline distT="0" distB="0" distL="0" distR="0" wp14:anchorId="2B6A3272" wp14:editId="51ABD5CB">
             <wp:extent cx="5943600" cy="4396740"/>
@@ -10290,6 +10846,863 @@
     </w:p>
     <w:p>
       <w:pPr>
+        <w:pStyle w:val="Caption"/>
+        <w:jc w:val="center"/>
+        <w:rPr>
+          <w:rFonts w:ascii="Times New Roman" w:hAnsi="Times New Roman" w:cs="Times New Roman"/>
+          <w:sz w:val="24"/>
+          <w:szCs w:val="24"/>
+        </w:rPr>
+      </w:pPr>
+      <w:r>
+        <w:rPr>
+          <w:rFonts w:ascii="Times New Roman" w:hAnsi="Times New Roman" w:cs="Times New Roman"/>
+          <w:sz w:val="24"/>
+          <w:szCs w:val="24"/>
+        </w:rPr>
+        <w:t xml:space="preserve">Figure </w:t>
+      </w:r>
+      <w:r>
+        <w:rPr>
+          <w:rFonts w:ascii="Times New Roman" w:hAnsi="Times New Roman" w:cs="Times New Roman"/>
+          <w:sz w:val="24"/>
+          <w:szCs w:val="24"/>
+        </w:rPr>
+        <w:fldChar w:fldCharType="begin"/>
+      </w:r>
+      <w:r>
+        <w:rPr>
+          <w:rFonts w:ascii="Times New Roman" w:hAnsi="Times New Roman" w:cs="Times New Roman"/>
+          <w:sz w:val="24"/>
+          <w:szCs w:val="24"/>
+        </w:rPr>
+        <w:instrText xml:space="preserve"> SEQ Figure \* ARABIC </w:instrText>
+      </w:r>
+      <w:r>
+        <w:rPr>
+          <w:rFonts w:ascii="Times New Roman" w:hAnsi="Times New Roman" w:cs="Times New Roman"/>
+          <w:sz w:val="24"/>
+          <w:szCs w:val="24"/>
+        </w:rPr>
+        <w:fldChar w:fldCharType="separate"/>
+      </w:r>
+      <w:r>
+        <w:rPr>
+          <w:rFonts w:ascii="Times New Roman" w:hAnsi="Times New Roman" w:cs="Times New Roman"/>
+          <w:noProof/>
+          <w:sz w:val="24"/>
+          <w:szCs w:val="24"/>
+        </w:rPr>
+        <w:t>3</w:t>
+      </w:r>
+      <w:r>
+        <w:rPr>
+          <w:rFonts w:ascii="Times New Roman" w:hAnsi="Times New Roman" w:cs="Times New Roman"/>
+          <w:sz w:val="24"/>
+          <w:szCs w:val="24"/>
+        </w:rPr>
+        <w:fldChar w:fldCharType="end"/>
+      </w:r>
+      <w:r>
+        <w:rPr>
+          <w:rFonts w:ascii="Times New Roman" w:hAnsi="Times New Roman" w:cs="Times New Roman"/>
+          <w:sz w:val="24"/>
+          <w:szCs w:val="24"/>
+        </w:rPr>
+        <w:t>. ULake Architecture</w:t>
+      </w:r>
+      <w:r>
+        <w:rPr>
+          <w:rFonts w:ascii="Times New Roman" w:hAnsi="Times New Roman" w:cs="Times New Roman"/>
+          <w:sz w:val="24"/>
+          <w:szCs w:val="24"/>
+        </w:rPr>
+        <w:t>.</w:t>
+      </w:r>
+    </w:p>
+    <w:p>
+      <w:pPr>
+        <w:rPr>
+          <w:rFonts w:ascii="Times New Roman" w:hAnsi="Times New Roman" w:cs="Times New Roman"/>
+          <w:sz w:val="24"/>
+          <w:szCs w:val="24"/>
+          <w:lang w:val="vi-VN"/>
+        </w:rPr>
+      </w:pPr>
+      <w:bookmarkStart w:id="26" w:name="_Toc206973303"/>
+      <w:r>
+        <w:rPr>
+          <w:rFonts w:ascii="Times New Roman" w:hAnsi="Times New Roman" w:cs="Times New Roman"/>
+          <w:sz w:val="24"/>
+          <w:szCs w:val="24"/>
+        </w:rPr>
+        <w:lastRenderedPageBreak/>
+        <w:t xml:space="preserve">The system is composed of several interacting layers grouped into two primary blocks including Data Management Framework and Data Lake </w:t>
+      </w:r>
+      <w:r>
+        <w:rPr>
+          <w:rFonts w:ascii="Times New Roman" w:hAnsi="Times New Roman" w:cs="Times New Roman"/>
+          <w:sz w:val="24"/>
+          <w:szCs w:val="24"/>
+        </w:rPr>
+        <w:t>Core</w:t>
+      </w:r>
+      <w:r>
+        <w:rPr>
+          <w:rFonts w:ascii="Times New Roman" w:hAnsi="Times New Roman" w:cs="Times New Roman"/>
+          <w:sz w:val="24"/>
+          <w:szCs w:val="24"/>
+          <w:lang w:val="vi-VN"/>
+        </w:rPr>
+        <w:t>:</w:t>
+      </w:r>
+    </w:p>
+    <w:p>
+      <w:pPr>
+        <w:rPr>
+          <w:rFonts w:ascii="Times New Roman" w:hAnsi="Times New Roman" w:cs="Times New Roman"/>
+          <w:sz w:val="24"/>
+          <w:szCs w:val="24"/>
+          <w:lang w:val="vi-VN"/>
+        </w:rPr>
+      </w:pPr>
+      <w:r>
+        <w:rPr>
+          <w:rFonts w:ascii="Times New Roman" w:hAnsi="Times New Roman" w:cs="Times New Roman"/>
+          <w:sz w:val="24"/>
+          <w:szCs w:val="24"/>
+          <w:lang w:val="vi-VN"/>
+        </w:rPr>
+        <w:t xml:space="preserve">Data </w:t>
+      </w:r>
+      <w:r>
+        <w:rPr>
+          <w:rFonts w:ascii="Times New Roman" w:hAnsi="Times New Roman" w:cs="Times New Roman"/>
+          <w:sz w:val="24"/>
+          <w:szCs w:val="24"/>
+          <w:lang w:val="en-GB"/>
+        </w:rPr>
+        <w:t>Management Framework contains:</w:t>
+      </w:r>
+    </w:p>
+    <w:p>
+      <w:pPr>
+        <w:pStyle w:val="ListParagraph"/>
+        <w:numPr>
+          <w:ilvl w:val="0"/>
+          <w:numId w:val="15"/>
+        </w:numPr>
+        <w:rPr>
+          <w:rFonts w:ascii="Times New Roman" w:hAnsi="Times New Roman" w:cs="Times New Roman"/>
+          <w:sz w:val="24"/>
+          <w:szCs w:val="24"/>
+          <w:lang w:val="vi-VN"/>
+        </w:rPr>
+      </w:pPr>
+      <w:r>
+        <w:rPr>
+          <w:rFonts w:ascii="Times New Roman" w:hAnsi="Times New Roman" w:cs="Times New Roman"/>
+          <w:sz w:val="24"/>
+          <w:szCs w:val="24"/>
+          <w:lang w:val="en-GB"/>
+        </w:rPr>
+        <w:t xml:space="preserve">Log management microservice (package </w:t>
+      </w:r>
+      <w:proofErr w:type="gramStart"/>
+      <w:r>
+        <w:rPr>
+          <w:rFonts w:ascii="Times New Roman" w:hAnsi="Times New Roman" w:cs="Times New Roman"/>
+          <w:i/>
+          <w:iCs/>
+          <w:sz w:val="24"/>
+          <w:szCs w:val="24"/>
+          <w:lang w:val="en-GB"/>
+        </w:rPr>
+        <w:t>log.ulake</w:t>
+      </w:r>
+      <w:proofErr w:type="gramEnd"/>
+      <w:r>
+        <w:rPr>
+          <w:rFonts w:ascii="Times New Roman" w:hAnsi="Times New Roman" w:cs="Times New Roman"/>
+          <w:sz w:val="24"/>
+          <w:szCs w:val="24"/>
+          <w:lang w:val="en-GB"/>
+        </w:rPr>
+        <w:t>) tracks the whole system logging details.</w:t>
+      </w:r>
+    </w:p>
+    <w:p>
+      <w:pPr>
+        <w:pStyle w:val="ListParagraph"/>
+        <w:numPr>
+          <w:ilvl w:val="0"/>
+          <w:numId w:val="15"/>
+        </w:numPr>
+        <w:rPr>
+          <w:rFonts w:ascii="Times New Roman" w:hAnsi="Times New Roman" w:cs="Times New Roman"/>
+          <w:sz w:val="24"/>
+          <w:szCs w:val="24"/>
+          <w:lang w:val="vi-VN"/>
+        </w:rPr>
+      </w:pPr>
+      <w:r>
+        <w:rPr>
+          <w:rFonts w:ascii="Times New Roman" w:hAnsi="Times New Roman" w:cs="Times New Roman"/>
+          <w:sz w:val="24"/>
+          <w:szCs w:val="24"/>
+          <w:lang w:val="en-GB"/>
+        </w:rPr>
+        <w:t xml:space="preserve">Data ingestion microservice (package </w:t>
+      </w:r>
+      <w:proofErr w:type="gramStart"/>
+      <w:r>
+        <w:rPr>
+          <w:rFonts w:ascii="Times New Roman" w:hAnsi="Times New Roman" w:cs="Times New Roman"/>
+          <w:i/>
+          <w:iCs/>
+          <w:sz w:val="24"/>
+          <w:szCs w:val="24"/>
+          <w:lang w:val="en-GB"/>
+        </w:rPr>
+        <w:t>ingestion.ulake</w:t>
+      </w:r>
+      <w:proofErr w:type="gramEnd"/>
+      <w:r>
+        <w:rPr>
+          <w:rFonts w:ascii="Times New Roman" w:hAnsi="Times New Roman" w:cs="Times New Roman"/>
+          <w:sz w:val="24"/>
+          <w:szCs w:val="24"/>
+          <w:lang w:val="en-GB"/>
+        </w:rPr>
+        <w:t xml:space="preserve">) connects to external data sources including </w:t>
+      </w:r>
+      <w:r>
+        <w:rPr>
+          <w:rFonts w:ascii="Times New Roman" w:hAnsi="Times New Roman" w:cs="Times New Roman"/>
+          <w:sz w:val="24"/>
+          <w:szCs w:val="24"/>
+        </w:rPr>
+        <w:t>Copernicus</w:t>
+      </w:r>
+      <w:r>
+        <w:rPr>
+          <w:rFonts w:ascii="Times New Roman" w:hAnsi="Times New Roman" w:cs="Times New Roman"/>
+          <w:sz w:val="24"/>
+          <w:szCs w:val="24"/>
+        </w:rPr>
+        <w:t xml:space="preserve"> (the result from this project), Kaggle, and GitHub.</w:t>
+      </w:r>
+    </w:p>
+    <w:p>
+      <w:pPr>
+        <w:pStyle w:val="ListParagraph"/>
+        <w:numPr>
+          <w:ilvl w:val="0"/>
+          <w:numId w:val="15"/>
+        </w:numPr>
+        <w:rPr>
+          <w:rFonts w:ascii="Times New Roman" w:hAnsi="Times New Roman" w:cs="Times New Roman"/>
+          <w:sz w:val="24"/>
+          <w:szCs w:val="24"/>
+          <w:lang w:val="vi-VN"/>
+        </w:rPr>
+      </w:pPr>
+      <w:r>
+        <w:rPr>
+          <w:rFonts w:ascii="Times New Roman" w:hAnsi="Times New Roman" w:cs="Times New Roman"/>
+          <w:sz w:val="24"/>
+          <w:szCs w:val="24"/>
+        </w:rPr>
+        <w:t xml:space="preserve">Supporting data ingestion are data extraction (package </w:t>
+      </w:r>
+      <w:proofErr w:type="gramStart"/>
+      <w:r>
+        <w:rPr>
+          <w:rFonts w:ascii="Times New Roman" w:hAnsi="Times New Roman" w:cs="Times New Roman"/>
+          <w:i/>
+          <w:iCs/>
+          <w:sz w:val="24"/>
+          <w:szCs w:val="24"/>
+        </w:rPr>
+        <w:t>extract.ulake</w:t>
+      </w:r>
+      <w:proofErr w:type="gramEnd"/>
+      <w:r>
+        <w:rPr>
+          <w:rFonts w:ascii="Times New Roman" w:hAnsi="Times New Roman" w:cs="Times New Roman"/>
+          <w:sz w:val="24"/>
+          <w:szCs w:val="24"/>
+        </w:rPr>
+        <w:t xml:space="preserve">) and data compression (package </w:t>
+      </w:r>
+      <w:proofErr w:type="gramStart"/>
+      <w:r>
+        <w:rPr>
+          <w:rFonts w:ascii="Times New Roman" w:hAnsi="Times New Roman" w:cs="Times New Roman"/>
+          <w:i/>
+          <w:iCs/>
+          <w:sz w:val="24"/>
+          <w:szCs w:val="24"/>
+        </w:rPr>
+        <w:t>compress.ulake</w:t>
+      </w:r>
+      <w:proofErr w:type="gramEnd"/>
+      <w:r>
+        <w:rPr>
+          <w:rFonts w:ascii="Times New Roman" w:hAnsi="Times New Roman" w:cs="Times New Roman"/>
+          <w:sz w:val="24"/>
+          <w:szCs w:val="24"/>
+        </w:rPr>
+        <w:t>) microservices</w:t>
+      </w:r>
+      <w:r>
+        <w:rPr>
+          <w:rFonts w:ascii="Times New Roman" w:hAnsi="Times New Roman" w:cs="Times New Roman"/>
+          <w:sz w:val="24"/>
+          <w:szCs w:val="24"/>
+        </w:rPr>
+        <w:t>. These are responsible for data extraction and compression tasks respectively.</w:t>
+      </w:r>
+    </w:p>
+    <w:p>
+      <w:pPr>
+        <w:pStyle w:val="ListParagraph"/>
+        <w:numPr>
+          <w:ilvl w:val="0"/>
+          <w:numId w:val="15"/>
+        </w:numPr>
+        <w:rPr>
+          <w:rFonts w:ascii="Times New Roman" w:hAnsi="Times New Roman" w:cs="Times New Roman"/>
+          <w:sz w:val="24"/>
+          <w:szCs w:val="24"/>
+          <w:lang w:val="vi-VN"/>
+        </w:rPr>
+      </w:pPr>
+      <w:r>
+        <w:rPr>
+          <w:rFonts w:ascii="Times New Roman" w:hAnsi="Times New Roman" w:cs="Times New Roman"/>
+          <w:sz w:val="24"/>
+          <w:szCs w:val="24"/>
+          <w:lang w:val="en-GB"/>
+        </w:rPr>
+        <w:t xml:space="preserve">Once data is ingested, it is further indexed and prepared for retrieval through the image indexing and retrieval microservice (package </w:t>
+      </w:r>
+      <w:proofErr w:type="gramStart"/>
+      <w:r>
+        <w:rPr>
+          <w:rFonts w:ascii="Times New Roman" w:hAnsi="Times New Roman" w:cs="Times New Roman"/>
+          <w:i/>
+          <w:iCs/>
+          <w:sz w:val="24"/>
+          <w:szCs w:val="24"/>
+          <w:lang w:val="en-GB"/>
+        </w:rPr>
+        <w:t>ir.ulake</w:t>
+      </w:r>
+      <w:proofErr w:type="gramEnd"/>
+      <w:r>
+        <w:rPr>
+          <w:rFonts w:ascii="Times New Roman" w:hAnsi="Times New Roman" w:cs="Times New Roman"/>
+          <w:sz w:val="24"/>
+          <w:szCs w:val="24"/>
+          <w:lang w:val="en-GB"/>
+        </w:rPr>
+        <w:t>)</w:t>
+      </w:r>
+      <w:r>
+        <w:rPr>
+          <w:rFonts w:ascii="Times New Roman" w:hAnsi="Times New Roman" w:cs="Times New Roman"/>
+          <w:sz w:val="24"/>
+          <w:szCs w:val="24"/>
+          <w:lang w:val="en-GB"/>
+        </w:rPr>
+        <w:t>.</w:t>
+      </w:r>
+    </w:p>
+    <w:p>
+      <w:pPr>
+        <w:pStyle w:val="ListParagraph"/>
+        <w:numPr>
+          <w:ilvl w:val="0"/>
+          <w:numId w:val="15"/>
+        </w:numPr>
+        <w:rPr>
+          <w:rFonts w:ascii="Times New Roman" w:hAnsi="Times New Roman" w:cs="Times New Roman"/>
+          <w:sz w:val="24"/>
+          <w:szCs w:val="24"/>
+          <w:lang w:val="vi-VN"/>
+        </w:rPr>
+      </w:pPr>
+      <w:r>
+        <w:rPr>
+          <w:rFonts w:ascii="Times New Roman" w:hAnsi="Times New Roman" w:cs="Times New Roman"/>
+          <w:sz w:val="24"/>
+          <w:szCs w:val="24"/>
+          <w:lang w:val="en-GB"/>
+        </w:rPr>
+        <w:t xml:space="preserve">The query microservice (package </w:t>
+      </w:r>
+      <w:proofErr w:type="gramStart"/>
+      <w:r>
+        <w:rPr>
+          <w:rFonts w:ascii="Times New Roman" w:hAnsi="Times New Roman" w:cs="Times New Roman"/>
+          <w:i/>
+          <w:iCs/>
+          <w:sz w:val="24"/>
+          <w:szCs w:val="24"/>
+          <w:lang w:val="en-GB"/>
+        </w:rPr>
+        <w:t>search.ulake</w:t>
+      </w:r>
+      <w:proofErr w:type="gramEnd"/>
+      <w:r>
+        <w:rPr>
+          <w:rFonts w:ascii="Times New Roman" w:hAnsi="Times New Roman" w:cs="Times New Roman"/>
+          <w:sz w:val="24"/>
+          <w:szCs w:val="24"/>
+          <w:lang w:val="en-GB"/>
+        </w:rPr>
+        <w:t>) is used to search data after processing.</w:t>
+      </w:r>
+    </w:p>
+    <w:p>
+      <w:pPr>
+        <w:pStyle w:val="ListParagraph"/>
+        <w:numPr>
+          <w:ilvl w:val="0"/>
+          <w:numId w:val="15"/>
+        </w:numPr>
+        <w:rPr>
+          <w:rFonts w:ascii="Times New Roman" w:hAnsi="Times New Roman" w:cs="Times New Roman"/>
+          <w:sz w:val="24"/>
+          <w:szCs w:val="24"/>
+          <w:lang w:val="vi-VN"/>
+        </w:rPr>
+      </w:pPr>
+      <w:r>
+        <w:rPr>
+          <w:rFonts w:ascii="Times New Roman" w:hAnsi="Times New Roman" w:cs="Times New Roman"/>
+          <w:sz w:val="24"/>
+          <w:szCs w:val="24"/>
+          <w:lang w:val="en-GB"/>
+        </w:rPr>
+        <w:t xml:space="preserve">All tabular data </w:t>
+      </w:r>
+      <w:r>
+        <w:rPr>
+          <w:rFonts w:ascii="Times New Roman" w:hAnsi="Times New Roman" w:cs="Times New Roman"/>
+          <w:sz w:val="24"/>
+          <w:szCs w:val="24"/>
+          <w:lang w:val="en-GB"/>
+        </w:rPr>
+        <w:t xml:space="preserve">is handled via the tabular data microservice (package </w:t>
+      </w:r>
+      <w:proofErr w:type="gramStart"/>
+      <w:r>
+        <w:rPr>
+          <w:rFonts w:ascii="Times New Roman" w:hAnsi="Times New Roman" w:cs="Times New Roman"/>
+          <w:i/>
+          <w:iCs/>
+          <w:sz w:val="24"/>
+          <w:szCs w:val="24"/>
+          <w:lang w:val="en-GB"/>
+        </w:rPr>
+        <w:t>table.ulake</w:t>
+      </w:r>
+      <w:proofErr w:type="gramEnd"/>
+      <w:r>
+        <w:rPr>
+          <w:rFonts w:ascii="Times New Roman" w:hAnsi="Times New Roman" w:cs="Times New Roman"/>
+          <w:sz w:val="24"/>
+          <w:szCs w:val="24"/>
+          <w:lang w:val="en-GB"/>
+        </w:rPr>
+        <w:t>) including CSV and XLSX files</w:t>
+      </w:r>
+      <w:r>
+        <w:rPr>
+          <w:rFonts w:ascii="Times New Roman" w:hAnsi="Times New Roman" w:cs="Times New Roman"/>
+          <w:sz w:val="24"/>
+          <w:szCs w:val="24"/>
+          <w:lang w:val="en-GB"/>
+        </w:rPr>
+        <w:t>.</w:t>
+      </w:r>
+    </w:p>
+    <w:p>
+      <w:pPr>
+        <w:pStyle w:val="ListParagraph"/>
+        <w:numPr>
+          <w:ilvl w:val="0"/>
+          <w:numId w:val="15"/>
+        </w:numPr>
+        <w:rPr>
+          <w:rFonts w:ascii="Times New Roman" w:hAnsi="Times New Roman" w:cs="Times New Roman"/>
+          <w:sz w:val="24"/>
+          <w:szCs w:val="24"/>
+          <w:lang w:val="vi-VN"/>
+        </w:rPr>
+      </w:pPr>
+      <w:r>
+        <w:rPr>
+          <w:rFonts w:ascii="Times New Roman" w:hAnsi="Times New Roman" w:cs="Times New Roman"/>
+          <w:sz w:val="24"/>
+          <w:szCs w:val="24"/>
+          <w:lang w:val="en-GB"/>
+        </w:rPr>
+        <w:t xml:space="preserve">The API gateway (based on nginx) acts as the central access point through which both users and admins interact with the system, typically via a dashboard interface served by package </w:t>
+      </w:r>
+      <w:proofErr w:type="gramStart"/>
+      <w:r>
+        <w:rPr>
+          <w:rFonts w:ascii="Times New Roman" w:hAnsi="Times New Roman" w:cs="Times New Roman"/>
+          <w:i/>
+          <w:iCs/>
+          <w:sz w:val="24"/>
+          <w:szCs w:val="24"/>
+          <w:lang w:val="en-GB"/>
+        </w:rPr>
+        <w:t>dashboard.ulake</w:t>
+      </w:r>
+      <w:proofErr w:type="gramEnd"/>
+      <w:r>
+        <w:rPr>
+          <w:rFonts w:ascii="Times New Roman" w:hAnsi="Times New Roman" w:cs="Times New Roman"/>
+          <w:sz w:val="24"/>
+          <w:szCs w:val="24"/>
+          <w:lang w:val="en-GB"/>
+        </w:rPr>
+        <w:t>.</w:t>
+      </w:r>
+    </w:p>
+    <w:p>
+      <w:pPr>
+        <w:rPr>
+          <w:rFonts w:ascii="Times New Roman" w:hAnsi="Times New Roman" w:cs="Times New Roman"/>
+          <w:sz w:val="24"/>
+          <w:szCs w:val="24"/>
+          <w:lang w:val="vi-VN"/>
+        </w:rPr>
+      </w:pPr>
+      <w:r>
+        <w:rPr>
+          <w:rFonts w:ascii="Times New Roman" w:hAnsi="Times New Roman" w:cs="Times New Roman"/>
+          <w:sz w:val="24"/>
+          <w:szCs w:val="24"/>
+          <w:lang w:val="en-GB"/>
+        </w:rPr>
+        <w:t>Data Lake Core includes:</w:t>
+      </w:r>
+    </w:p>
+    <w:p>
+      <w:pPr>
+        <w:pStyle w:val="ListParagraph"/>
+        <w:numPr>
+          <w:ilvl w:val="0"/>
+          <w:numId w:val="15"/>
+        </w:numPr>
+        <w:rPr>
+          <w:rFonts w:ascii="Times New Roman" w:hAnsi="Times New Roman" w:cs="Times New Roman"/>
+          <w:sz w:val="24"/>
+          <w:szCs w:val="24"/>
+          <w:lang w:val="vi-VN"/>
+        </w:rPr>
+      </w:pPr>
+      <w:r>
+        <w:rPr>
+          <w:rFonts w:ascii="Times New Roman" w:hAnsi="Times New Roman" w:cs="Times New Roman"/>
+          <w:sz w:val="24"/>
+          <w:szCs w:val="24"/>
+          <w:lang w:val="en-GB"/>
+        </w:rPr>
+        <w:t xml:space="preserve">User management microservice (package </w:t>
+      </w:r>
+      <w:proofErr w:type="gramStart"/>
+      <w:r>
+        <w:rPr>
+          <w:rFonts w:ascii="Times New Roman" w:hAnsi="Times New Roman" w:cs="Times New Roman"/>
+          <w:i/>
+          <w:iCs/>
+          <w:sz w:val="24"/>
+          <w:szCs w:val="24"/>
+          <w:lang w:val="en-GB"/>
+        </w:rPr>
+        <w:t>user.ulake</w:t>
+      </w:r>
+      <w:proofErr w:type="gramEnd"/>
+      <w:r>
+        <w:rPr>
+          <w:rFonts w:ascii="Times New Roman" w:hAnsi="Times New Roman" w:cs="Times New Roman"/>
+          <w:sz w:val="24"/>
+          <w:szCs w:val="24"/>
+          <w:lang w:val="en-GB"/>
+        </w:rPr>
+        <w:t>) manages account authentication to the U</w:t>
+      </w:r>
+      <w:r>
+        <w:rPr>
+          <w:rFonts w:ascii="Times New Roman" w:hAnsi="Times New Roman" w:cs="Times New Roman"/>
+          <w:sz w:val="24"/>
+          <w:szCs w:val="24"/>
+          <w:lang w:val="en-GB"/>
+        </w:rPr>
+        <w:t>L</w:t>
+      </w:r>
+      <w:r>
+        <w:rPr>
+          <w:rFonts w:ascii="Times New Roman" w:hAnsi="Times New Roman" w:cs="Times New Roman"/>
+          <w:sz w:val="24"/>
+          <w:szCs w:val="24"/>
+          <w:lang w:val="en-GB"/>
+        </w:rPr>
+        <w:t>ake.</w:t>
+      </w:r>
+    </w:p>
+    <w:p>
+      <w:pPr>
+        <w:pStyle w:val="ListParagraph"/>
+        <w:numPr>
+          <w:ilvl w:val="0"/>
+          <w:numId w:val="15"/>
+        </w:numPr>
+        <w:rPr>
+          <w:rFonts w:ascii="Times New Roman" w:hAnsi="Times New Roman" w:cs="Times New Roman"/>
+          <w:sz w:val="24"/>
+          <w:szCs w:val="24"/>
+          <w:lang w:val="vi-VN"/>
+        </w:rPr>
+      </w:pPr>
+      <w:r>
+        <w:rPr>
+          <w:rFonts w:ascii="Times New Roman" w:hAnsi="Times New Roman" w:cs="Times New Roman"/>
+          <w:sz w:val="24"/>
+          <w:szCs w:val="24"/>
+          <w:lang w:val="en-GB"/>
+        </w:rPr>
+        <w:t xml:space="preserve">Data object microservice (package </w:t>
+      </w:r>
+      <w:proofErr w:type="gramStart"/>
+      <w:r>
+        <w:rPr>
+          <w:rFonts w:ascii="Times New Roman" w:hAnsi="Times New Roman" w:cs="Times New Roman"/>
+          <w:i/>
+          <w:iCs/>
+          <w:sz w:val="24"/>
+          <w:szCs w:val="24"/>
+          <w:lang w:val="en-GB"/>
+        </w:rPr>
+        <w:t>core.ulake</w:t>
+      </w:r>
+      <w:proofErr w:type="gramEnd"/>
+      <w:r>
+        <w:rPr>
+          <w:rFonts w:ascii="Times New Roman" w:hAnsi="Times New Roman" w:cs="Times New Roman"/>
+          <w:sz w:val="24"/>
+          <w:szCs w:val="24"/>
+          <w:lang w:val="en-GB"/>
+        </w:rPr>
+        <w:t>) connects directly to the underlying storage systems: MySQL for structured RDBMS storage and HDFS for distributed file system storage.</w:t>
+      </w:r>
+    </w:p>
+    <w:p>
+      <w:pPr>
+        <w:pStyle w:val="ListParagraph"/>
+        <w:numPr>
+          <w:ilvl w:val="0"/>
+          <w:numId w:val="15"/>
+        </w:numPr>
+        <w:rPr>
+          <w:rFonts w:ascii="Times New Roman" w:hAnsi="Times New Roman" w:cs="Times New Roman"/>
+          <w:sz w:val="24"/>
+          <w:szCs w:val="24"/>
+          <w:lang w:val="vi-VN"/>
+        </w:rPr>
+      </w:pPr>
+      <w:r>
+        <w:rPr>
+          <w:rFonts w:ascii="Times New Roman" w:hAnsi="Times New Roman" w:cs="Times New Roman"/>
+          <w:sz w:val="24"/>
+          <w:szCs w:val="24"/>
+          <w:lang w:val="en-GB"/>
+        </w:rPr>
+        <w:t xml:space="preserve">Folder/File management microservice (package </w:t>
+      </w:r>
+      <w:proofErr w:type="gramStart"/>
+      <w:r>
+        <w:rPr>
+          <w:rFonts w:ascii="Times New Roman" w:hAnsi="Times New Roman" w:cs="Times New Roman"/>
+          <w:i/>
+          <w:iCs/>
+          <w:sz w:val="24"/>
+          <w:szCs w:val="24"/>
+          <w:lang w:val="en-GB"/>
+        </w:rPr>
+        <w:t>folder.ulake</w:t>
+      </w:r>
+      <w:proofErr w:type="gramEnd"/>
+      <w:r>
+        <w:rPr>
+          <w:rFonts w:ascii="Times New Roman" w:hAnsi="Times New Roman" w:cs="Times New Roman"/>
+          <w:sz w:val="24"/>
+          <w:szCs w:val="24"/>
+          <w:lang w:val="en-GB"/>
+        </w:rPr>
+        <w:t>) used to manage the logical structure of folders and files is</w:t>
+      </w:r>
+      <w:r>
+        <w:rPr>
+          <w:rFonts w:ascii="Times New Roman" w:hAnsi="Times New Roman" w:cs="Times New Roman"/>
+          <w:sz w:val="24"/>
+          <w:szCs w:val="24"/>
+          <w:lang w:val="en-GB"/>
+        </w:rPr>
+        <w:t xml:space="preserve"> closely</w:t>
+      </w:r>
+      <w:r>
+        <w:rPr>
+          <w:rFonts w:ascii="Times New Roman" w:hAnsi="Times New Roman" w:cs="Times New Roman"/>
+          <w:sz w:val="24"/>
+          <w:szCs w:val="24"/>
+          <w:lang w:val="en-GB"/>
+        </w:rPr>
+        <w:t xml:space="preserve"> </w:t>
+      </w:r>
+      <w:r>
+        <w:rPr>
+          <w:rFonts w:ascii="Times New Roman" w:hAnsi="Times New Roman" w:cs="Times New Roman"/>
+          <w:sz w:val="24"/>
+          <w:szCs w:val="24"/>
+          <w:lang w:val="en-GB"/>
+        </w:rPr>
+        <w:t xml:space="preserve">attached with access control microservice (package </w:t>
+      </w:r>
+      <w:proofErr w:type="gramStart"/>
+      <w:r>
+        <w:rPr>
+          <w:rFonts w:ascii="Times New Roman" w:hAnsi="Times New Roman" w:cs="Times New Roman"/>
+          <w:i/>
+          <w:iCs/>
+          <w:sz w:val="24"/>
+          <w:szCs w:val="24"/>
+          <w:lang w:val="en-GB"/>
+        </w:rPr>
+        <w:t>acl.ulake</w:t>
+      </w:r>
+      <w:proofErr w:type="gramEnd"/>
+      <w:r>
+        <w:rPr>
+          <w:rFonts w:ascii="Times New Roman" w:hAnsi="Times New Roman" w:cs="Times New Roman"/>
+          <w:sz w:val="24"/>
+          <w:szCs w:val="24"/>
+          <w:lang w:val="en-GB"/>
+        </w:rPr>
+        <w:t xml:space="preserve">) which is in charge of </w:t>
+      </w:r>
+      <w:r>
+        <w:rPr>
+          <w:rFonts w:ascii="Times New Roman" w:hAnsi="Times New Roman" w:cs="Times New Roman"/>
+          <w:sz w:val="24"/>
+          <w:szCs w:val="24"/>
+          <w:lang w:val="en-GB"/>
+        </w:rPr>
+        <w:t>enforcing</w:t>
+      </w:r>
+      <w:r>
+        <w:rPr>
+          <w:rFonts w:ascii="Times New Roman" w:hAnsi="Times New Roman" w:cs="Times New Roman"/>
+          <w:sz w:val="24"/>
+          <w:szCs w:val="24"/>
+          <w:lang w:val="vi-VN"/>
+        </w:rPr>
+        <w:t xml:space="preserve"> </w:t>
+      </w:r>
+      <w:r>
+        <w:rPr>
+          <w:rFonts w:ascii="Times New Roman" w:hAnsi="Times New Roman" w:cs="Times New Roman"/>
+          <w:sz w:val="24"/>
+          <w:szCs w:val="24"/>
+          <w:lang w:val="en-GB"/>
+        </w:rPr>
+        <w:t>user permission within the ULake.</w:t>
+      </w:r>
+    </w:p>
+    <w:p>
+      <w:pPr>
+        <w:rPr>
+          <w:rFonts w:ascii="Times New Roman" w:hAnsi="Times New Roman" w:cs="Times New Roman"/>
+          <w:sz w:val="24"/>
+          <w:szCs w:val="24"/>
+          <w:lang w:val="vi-VN"/>
+        </w:rPr>
+      </w:pPr>
+      <w:r>
+        <w:rPr>
+          <w:rFonts w:ascii="Times New Roman" w:hAnsi="Times New Roman" w:cs="Times New Roman"/>
+          <w:sz w:val="24"/>
+          <w:szCs w:val="24"/>
+          <w:lang w:val="en-GB"/>
+        </w:rPr>
+        <w:t xml:space="preserve">Lastly, overall system health is handled by the monitoring microservice (package </w:t>
+      </w:r>
+      <w:proofErr w:type="gramStart"/>
+      <w:r>
+        <w:rPr>
+          <w:rFonts w:ascii="Times New Roman" w:hAnsi="Times New Roman" w:cs="Times New Roman"/>
+          <w:i/>
+          <w:iCs/>
+          <w:sz w:val="24"/>
+          <w:szCs w:val="24"/>
+          <w:lang w:val="en-GB"/>
+        </w:rPr>
+        <w:t>monitor.ulake</w:t>
+      </w:r>
+      <w:proofErr w:type="gramEnd"/>
+      <w:r>
+        <w:rPr>
+          <w:rFonts w:ascii="Times New Roman" w:hAnsi="Times New Roman" w:cs="Times New Roman"/>
+          <w:sz w:val="24"/>
+          <w:szCs w:val="24"/>
+          <w:lang w:val="en-GB"/>
+        </w:rPr>
+        <w:t>).</w:t>
+      </w:r>
+    </w:p>
+    <w:p>
+      <w:pPr>
+        <w:rPr>
+          <w:rFonts w:ascii="Times New Roman" w:hAnsi="Times New Roman" w:cs="Times New Roman"/>
+          <w:sz w:val="24"/>
+          <w:szCs w:val="24"/>
+        </w:rPr>
+      </w:pPr>
+      <w:r>
+        <w:rPr>
+          <w:rFonts w:ascii="Times New Roman" w:hAnsi="Times New Roman" w:cs="Times New Roman"/>
+          <w:sz w:val="24"/>
+          <w:szCs w:val="24"/>
+        </w:rPr>
+        <w:tab/>
+      </w:r>
+      <w:r>
+        <w:rPr>
+          <w:rFonts w:ascii="Times New Roman" w:hAnsi="Times New Roman" w:cs="Times New Roman"/>
+          <w:sz w:val="24"/>
+          <w:szCs w:val="24"/>
+        </w:rPr>
+        <w:t xml:space="preserve">This layered and modular design not only enables cleat separation of responsibilities across services but also ensures extensibility, making the architecture highly adaptable to evolving data needs. This creates a strong foundation for extending the platform through specialized components. One such extension is the focus of this project: an ETL microservice for data ingestion into the data lake which adds a mean of support for satellite image </w:t>
+      </w:r>
+      <w:r>
+        <w:rPr>
+          <w:rFonts w:ascii="Times New Roman" w:hAnsi="Times New Roman" w:cs="Times New Roman"/>
+          <w:sz w:val="24"/>
+          <w:szCs w:val="24"/>
+        </w:rPr>
+        <w:lastRenderedPageBreak/>
+        <w:t>processing and ingestion from CDSE, significantly enhancing ULake’s ability to serve scientific and analytical work.</w:t>
+      </w:r>
+    </w:p>
+    <w:p>
+      <w:pPr>
         <w:pStyle w:val="Heading3"/>
         <w:spacing w:line="360" w:lineRule="auto"/>
         <w:rPr>
@@ -10298,7 +11711,6 @@
           <w:szCs w:val="24"/>
         </w:rPr>
       </w:pPr>
-      <w:bookmarkStart w:id="27" w:name="_Toc206973303"/>
       <w:r>
         <w:rPr>
           <w:rFonts w:ascii="Times New Roman" w:hAnsi="Times New Roman" w:cs="Times New Roman"/>
@@ -10307,6 +11719,45 @@
         </w:rPr>
         <w:t>3. ETL microservice flow</w:t>
       </w:r>
+      <w:bookmarkEnd w:id="26"/>
+    </w:p>
+    <w:p>
+      <w:pPr>
+        <w:pStyle w:val="Heading4"/>
+        <w:rPr>
+          <w:rFonts w:ascii="Times New Roman" w:hAnsi="Times New Roman" w:cs="Times New Roman"/>
+          <w:sz w:val="24"/>
+          <w:szCs w:val="24"/>
+          <w:lang w:val="en-GB"/>
+        </w:rPr>
+      </w:pPr>
+      <w:bookmarkStart w:id="27" w:name="_Toc206973290"/>
+      <w:r>
+        <w:rPr>
+          <w:rFonts w:ascii="Times New Roman" w:hAnsi="Times New Roman" w:cs="Times New Roman"/>
+          <w:sz w:val="24"/>
+          <w:szCs w:val="24"/>
+        </w:rPr>
+        <w:t>a) Use-case</w:t>
+      </w:r>
+      <w:r>
+        <w:rPr>
+          <w:rFonts w:ascii="Times New Roman" w:hAnsi="Times New Roman" w:cs="Times New Roman"/>
+          <w:sz w:val="24"/>
+          <w:szCs w:val="24"/>
+          <w:lang w:val="vi-VN"/>
+        </w:rPr>
+        <w:t xml:space="preserve"> diagram </w:t>
+      </w:r>
+      <w:r>
+        <w:rPr>
+          <w:rFonts w:ascii="Times New Roman" w:hAnsi="Times New Roman" w:cs="Times New Roman"/>
+          <w:sz w:val="24"/>
+          <w:szCs w:val="24"/>
+          <w:lang w:val="en-GB"/>
+        </w:rPr>
+        <w:t>(ETL pipeline, microservice architecture, data flow)</w:t>
+      </w:r>
       <w:bookmarkEnd w:id="27"/>
     </w:p>
     <w:p>
@@ -10319,14 +11770,14 @@
           <w:lang w:val="en-GB"/>
         </w:rPr>
       </w:pPr>
-      <w:bookmarkStart w:id="28" w:name="_Toc206973290"/>
-      <w:r>
-        <w:rPr>
-          <w:rFonts w:ascii="Times New Roman" w:hAnsi="Times New Roman" w:cs="Times New Roman"/>
-          <w:sz w:val="24"/>
-          <w:szCs w:val="24"/>
-        </w:rPr>
-        <w:t>a) Use-case</w:t>
+      <w:bookmarkStart w:id="28" w:name="_Toc206973291"/>
+      <w:r>
+        <w:rPr>
+          <w:rFonts w:ascii="Times New Roman" w:hAnsi="Times New Roman" w:cs="Times New Roman"/>
+          <w:sz w:val="24"/>
+          <w:szCs w:val="24"/>
+        </w:rPr>
+        <w:t>b) Sequence</w:t>
       </w:r>
       <w:r>
         <w:rPr>
@@ -10335,48 +11786,9 @@
           <w:szCs w:val="24"/>
           <w:lang w:val="vi-VN"/>
         </w:rPr>
-        <w:t xml:space="preserve"> diagram </w:t>
-      </w:r>
-      <w:r>
-        <w:rPr>
-          <w:rFonts w:ascii="Times New Roman" w:hAnsi="Times New Roman" w:cs="Times New Roman"/>
-          <w:sz w:val="24"/>
-          <w:szCs w:val="24"/>
-          <w:lang w:val="en-GB"/>
-        </w:rPr>
-        <w:t>(ETL pipeline, microservice architecture, data flow)</w:t>
+        <w:t xml:space="preserve"> diagrams</w:t>
       </w:r>
       <w:bookmarkEnd w:id="28"/>
-    </w:p>
-    <w:p>
-      <w:pPr>
-        <w:pStyle w:val="Heading4"/>
-        <w:rPr>
-          <w:rFonts w:ascii="Times New Roman" w:hAnsi="Times New Roman" w:cs="Times New Roman"/>
-          <w:sz w:val="24"/>
-          <w:szCs w:val="24"/>
-          <w:lang w:val="en-GB"/>
-        </w:rPr>
-      </w:pPr>
-      <w:bookmarkStart w:id="29" w:name="_Toc206973291"/>
-      <w:r>
-        <w:rPr>
-          <w:rFonts w:ascii="Times New Roman" w:hAnsi="Times New Roman" w:cs="Times New Roman"/>
-          <w:sz w:val="24"/>
-          <w:szCs w:val="24"/>
-        </w:rPr>
-        <w:t>b) Sequence</w:t>
-      </w:r>
-      <w:r>
-        <w:rPr>
-          <w:rFonts w:ascii="Times New Roman" w:hAnsi="Times New Roman" w:cs="Times New Roman"/>
-          <w:sz w:val="24"/>
-          <w:szCs w:val="24"/>
-          <w:lang w:val="vi-VN"/>
-        </w:rPr>
-        <w:t xml:space="preserve"> diagrams</w:t>
-      </w:r>
-      <w:bookmarkEnd w:id="29"/>
     </w:p>
     <w:p>
       <w:pPr>
@@ -10567,7 +11979,6 @@
           <w:sz w:val="24"/>
           <w:szCs w:val="24"/>
         </w:rPr>
-        <w:lastRenderedPageBreak/>
         <w:tab/>
         <w:t>- Problem: raw images can be very large =&gt; need a downsize technique to be able to upload</w:t>
       </w:r>
@@ -10704,28 +12115,6 @@
         <w:tab/>
         <w:t>- Sequence diagram?</w:t>
       </w:r>
-    </w:p>
-    <w:p>
-      <w:pPr>
-        <w:rPr>
-          <w:rFonts w:ascii="Times New Roman" w:hAnsi="Times New Roman" w:cs="Times New Roman"/>
-          <w:sz w:val="26"/>
-          <w:szCs w:val="26"/>
-        </w:rPr>
-      </w:pPr>
-    </w:p>
-    <w:p/>
-    <w:p/>
-    <w:p>
-      <w:pPr>
-        <w:pStyle w:val="Heading4"/>
-        <w:rPr>
-          <w:rFonts w:ascii="Times New Roman" w:hAnsi="Times New Roman" w:cs="Times New Roman"/>
-          <w:sz w:val="24"/>
-          <w:szCs w:val="24"/>
-          <w:lang w:val="vi-VN"/>
-        </w:rPr>
-      </w:pPr>
       <w:r>
         <w:rPr>
           <w:rFonts w:ascii="Times New Roman" w:hAnsi="Times New Roman" w:cs="Times New Roman"/>
@@ -10740,12 +12129,12 @@
         <w:pStyle w:val="Heading1"/>
         <w:spacing w:before="0"/>
       </w:pPr>
-      <w:bookmarkStart w:id="30" w:name="_Toc206973304"/>
+      <w:bookmarkStart w:id="29" w:name="_Toc206973304"/>
       <w:r>
         <w:lastRenderedPageBreak/>
         <w:t>RESULT AND DISCUSSIONS</w:t>
       </w:r>
-      <w:bookmarkEnd w:id="30"/>
+      <w:bookmarkEnd w:id="29"/>
     </w:p>
     <w:p>
       <w:pPr>
@@ -10757,7 +12146,7 @@
           <w:szCs w:val="24"/>
         </w:rPr>
       </w:pPr>
-      <w:bookmarkStart w:id="31" w:name="_Toc206973305"/>
+      <w:bookmarkStart w:id="30" w:name="_Toc206973305"/>
       <w:r>
         <w:rPr>
           <w:rFonts w:ascii="Times New Roman" w:hAnsi="Times New Roman" w:cs="Times New Roman"/>
@@ -10766,7 +12155,7 @@
         </w:rPr>
         <w:t>1. Result</w:t>
       </w:r>
-      <w:bookmarkEnd w:id="31"/>
+      <w:bookmarkEnd w:id="30"/>
     </w:p>
     <w:p>
       <w:pPr>
@@ -10854,7 +12243,7 @@
           <w:szCs w:val="24"/>
         </w:rPr>
       </w:pPr>
-      <w:bookmarkStart w:id="32" w:name="_Toc206973306"/>
+      <w:bookmarkStart w:id="31" w:name="_Toc206973306"/>
       <w:r>
         <w:rPr>
           <w:rFonts w:ascii="Times New Roman" w:hAnsi="Times New Roman" w:cs="Times New Roman"/>
@@ -10863,7 +12252,7 @@
         </w:rPr>
         <w:t>2. Discussion</w:t>
       </w:r>
-      <w:bookmarkEnd w:id="32"/>
+      <w:bookmarkEnd w:id="31"/>
     </w:p>
     <w:p>
       <w:pPr>
@@ -10977,12 +12366,12 @@
         <w:pStyle w:val="Heading1"/>
         <w:spacing w:before="0"/>
       </w:pPr>
-      <w:bookmarkStart w:id="33" w:name="_Toc206973307"/>
+      <w:bookmarkStart w:id="32" w:name="_Toc206973307"/>
       <w:r>
         <w:lastRenderedPageBreak/>
         <w:t>CONCLUSION</w:t>
       </w:r>
-      <w:bookmarkEnd w:id="33"/>
+      <w:bookmarkEnd w:id="32"/>
     </w:p>
     <w:p>
       <w:pPr>
@@ -11112,12 +12501,12 @@
         <w:pStyle w:val="Heading1"/>
         <w:spacing w:before="0"/>
       </w:pPr>
-      <w:bookmarkStart w:id="34" w:name="_Toc206973308"/>
+      <w:bookmarkStart w:id="33" w:name="_Toc206973308"/>
       <w:r>
         <w:lastRenderedPageBreak/>
         <w:t>REFERENCES</w:t>
       </w:r>
-      <w:bookmarkEnd w:id="34"/>
+      <w:bookmarkEnd w:id="33"/>
     </w:p>
     <w:p>
       <w:pPr>
@@ -12356,6 +13745,119 @@
     </w:lvl>
   </w:abstractNum>
   <w:abstractNum w:abstractNumId="6" w15:restartNumberingAfterBreak="0">
+    <w:nsid w:val="314A2C41"/>
+    <w:multiLevelType w:val="hybridMultilevel"/>
+    <w:tmpl w:val="8C287702"/>
+    <w:lvl w:ilvl="0" w:tplc="08090001">
+      <w:start w:val="1"/>
+      <w:numFmt w:val="bullet"/>
+      <w:lvlText w:val=""/>
+      <w:lvlJc w:val="left"/>
+      <w:pPr>
+        <w:ind w:left="720" w:hanging="360"/>
+      </w:pPr>
+      <w:rPr>
+        <w:rFonts w:ascii="Symbol" w:hAnsi="Symbol" w:hint="default"/>
+      </w:rPr>
+    </w:lvl>
+    <w:lvl w:ilvl="1" w:tplc="08090003">
+      <w:start w:val="1"/>
+      <w:numFmt w:val="bullet"/>
+      <w:lvlText w:val="o"/>
+      <w:lvlJc w:val="left"/>
+      <w:pPr>
+        <w:ind w:left="1440" w:hanging="360"/>
+      </w:pPr>
+      <w:rPr>
+        <w:rFonts w:ascii="Courier New" w:hAnsi="Courier New" w:cs="Courier New" w:hint="default"/>
+      </w:rPr>
+    </w:lvl>
+    <w:lvl w:ilvl="2" w:tplc="08090005" w:tentative="1">
+      <w:start w:val="1"/>
+      <w:numFmt w:val="bullet"/>
+      <w:lvlText w:val=""/>
+      <w:lvlJc w:val="left"/>
+      <w:pPr>
+        <w:ind w:left="2160" w:hanging="360"/>
+      </w:pPr>
+      <w:rPr>
+        <w:rFonts w:ascii="Wingdings" w:hAnsi="Wingdings" w:hint="default"/>
+      </w:rPr>
+    </w:lvl>
+    <w:lvl w:ilvl="3" w:tplc="08090001" w:tentative="1">
+      <w:start w:val="1"/>
+      <w:numFmt w:val="bullet"/>
+      <w:lvlText w:val=""/>
+      <w:lvlJc w:val="left"/>
+      <w:pPr>
+        <w:ind w:left="2880" w:hanging="360"/>
+      </w:pPr>
+      <w:rPr>
+        <w:rFonts w:ascii="Symbol" w:hAnsi="Symbol" w:hint="default"/>
+      </w:rPr>
+    </w:lvl>
+    <w:lvl w:ilvl="4" w:tplc="08090003" w:tentative="1">
+      <w:start w:val="1"/>
+      <w:numFmt w:val="bullet"/>
+      <w:lvlText w:val="o"/>
+      <w:lvlJc w:val="left"/>
+      <w:pPr>
+        <w:ind w:left="3600" w:hanging="360"/>
+      </w:pPr>
+      <w:rPr>
+        <w:rFonts w:ascii="Courier New" w:hAnsi="Courier New" w:cs="Courier New" w:hint="default"/>
+      </w:rPr>
+    </w:lvl>
+    <w:lvl w:ilvl="5" w:tplc="08090005" w:tentative="1">
+      <w:start w:val="1"/>
+      <w:numFmt w:val="bullet"/>
+      <w:lvlText w:val=""/>
+      <w:lvlJc w:val="left"/>
+      <w:pPr>
+        <w:ind w:left="4320" w:hanging="360"/>
+      </w:pPr>
+      <w:rPr>
+        <w:rFonts w:ascii="Wingdings" w:hAnsi="Wingdings" w:hint="default"/>
+      </w:rPr>
+    </w:lvl>
+    <w:lvl w:ilvl="6" w:tplc="08090001" w:tentative="1">
+      <w:start w:val="1"/>
+      <w:numFmt w:val="bullet"/>
+      <w:lvlText w:val=""/>
+      <w:lvlJc w:val="left"/>
+      <w:pPr>
+        <w:ind w:left="5040" w:hanging="360"/>
+      </w:pPr>
+      <w:rPr>
+        <w:rFonts w:ascii="Symbol" w:hAnsi="Symbol" w:hint="default"/>
+      </w:rPr>
+    </w:lvl>
+    <w:lvl w:ilvl="7" w:tplc="08090003" w:tentative="1">
+      <w:start w:val="1"/>
+      <w:numFmt w:val="bullet"/>
+      <w:lvlText w:val="o"/>
+      <w:lvlJc w:val="left"/>
+      <w:pPr>
+        <w:ind w:left="5760" w:hanging="360"/>
+      </w:pPr>
+      <w:rPr>
+        <w:rFonts w:ascii="Courier New" w:hAnsi="Courier New" w:cs="Courier New" w:hint="default"/>
+      </w:rPr>
+    </w:lvl>
+    <w:lvl w:ilvl="8" w:tplc="08090005" w:tentative="1">
+      <w:start w:val="1"/>
+      <w:numFmt w:val="bullet"/>
+      <w:lvlText w:val=""/>
+      <w:lvlJc w:val="left"/>
+      <w:pPr>
+        <w:ind w:left="6480" w:hanging="360"/>
+      </w:pPr>
+      <w:rPr>
+        <w:rFonts w:ascii="Wingdings" w:hAnsi="Wingdings" w:hint="default"/>
+      </w:rPr>
+    </w:lvl>
+  </w:abstractNum>
+  <w:abstractNum w:abstractNumId="7" w15:restartNumberingAfterBreak="0">
     <w:nsid w:val="498B1C47"/>
     <w:multiLevelType w:val="hybridMultilevel"/>
     <w:tmpl w:val="21A8784A"/>
@@ -12444,7 +13946,7 @@
       </w:pPr>
     </w:lvl>
   </w:abstractNum>
-  <w:abstractNum w:abstractNumId="7" w15:restartNumberingAfterBreak="0">
+  <w:abstractNum w:abstractNumId="8" w15:restartNumberingAfterBreak="0">
     <w:nsid w:val="4C5C2382"/>
     <w:multiLevelType w:val="hybridMultilevel"/>
     <w:tmpl w:val="F07C806A"/>
@@ -12558,7 +14060,7 @@
       </w:rPr>
     </w:lvl>
   </w:abstractNum>
-  <w:abstractNum w:abstractNumId="8" w15:restartNumberingAfterBreak="0">
+  <w:abstractNum w:abstractNumId="9" w15:restartNumberingAfterBreak="0">
     <w:nsid w:val="57517CC4"/>
     <w:multiLevelType w:val="hybridMultilevel"/>
     <w:tmpl w:val="7452FB04"/>
@@ -12671,7 +14173,7 @@
       </w:rPr>
     </w:lvl>
   </w:abstractNum>
-  <w:abstractNum w:abstractNumId="9" w15:restartNumberingAfterBreak="0">
+  <w:abstractNum w:abstractNumId="10" w15:restartNumberingAfterBreak="0">
     <w:nsid w:val="58CC630E"/>
     <w:multiLevelType w:val="hybridMultilevel"/>
     <w:tmpl w:val="CB2851EA"/>
@@ -12784,7 +14286,7 @@
       </w:rPr>
     </w:lvl>
   </w:abstractNum>
-  <w:abstractNum w:abstractNumId="10" w15:restartNumberingAfterBreak="0">
+  <w:abstractNum w:abstractNumId="11" w15:restartNumberingAfterBreak="0">
     <w:nsid w:val="6C875674"/>
     <w:multiLevelType w:val="hybridMultilevel"/>
     <w:tmpl w:val="5308EB16"/>
@@ -12897,7 +14399,7 @@
       </w:rPr>
     </w:lvl>
   </w:abstractNum>
-  <w:abstractNum w:abstractNumId="11" w15:restartNumberingAfterBreak="0">
+  <w:abstractNum w:abstractNumId="12" w15:restartNumberingAfterBreak="0">
     <w:nsid w:val="72D6471A"/>
     <w:multiLevelType w:val="hybridMultilevel"/>
     <w:tmpl w:val="131ED7D0"/>
@@ -13010,7 +14512,7 @@
       </w:rPr>
     </w:lvl>
   </w:abstractNum>
-  <w:abstractNum w:abstractNumId="12" w15:restartNumberingAfterBreak="0">
+  <w:abstractNum w:abstractNumId="13" w15:restartNumberingAfterBreak="0">
     <w:nsid w:val="79A156C4"/>
     <w:multiLevelType w:val="hybridMultilevel"/>
     <w:tmpl w:val="E5D48CA8"/>
@@ -13123,7 +14625,7 @@
       </w:rPr>
     </w:lvl>
   </w:abstractNum>
-  <w:abstractNum w:abstractNumId="13" w15:restartNumberingAfterBreak="0">
+  <w:abstractNum w:abstractNumId="14" w15:restartNumberingAfterBreak="0">
     <w:nsid w:val="7B59597F"/>
     <w:multiLevelType w:val="hybridMultilevel"/>
     <w:tmpl w:val="6F3A8580"/>
@@ -13238,10 +14740,10 @@
     </w:lvl>
   </w:abstractNum>
   <w:num w:numId="1" w16cid:durableId="1649703162">
-    <w:abstractNumId w:val="11"/>
+    <w:abstractNumId w:val="12"/>
   </w:num>
   <w:num w:numId="2" w16cid:durableId="1782990118">
-    <w:abstractNumId w:val="13"/>
+    <w:abstractNumId w:val="14"/>
   </w:num>
   <w:num w:numId="3" w16cid:durableId="696540777">
     <w:abstractNumId w:val="3"/>
@@ -13250,25 +14752,25 @@
     <w:abstractNumId w:val="0"/>
   </w:num>
   <w:num w:numId="5" w16cid:durableId="146366864">
-    <w:abstractNumId w:val="7"/>
+    <w:abstractNumId w:val="8"/>
   </w:num>
   <w:num w:numId="6" w16cid:durableId="443888542">
-    <w:abstractNumId w:val="9"/>
+    <w:abstractNumId w:val="10"/>
   </w:num>
   <w:num w:numId="7" w16cid:durableId="1745106418">
-    <w:abstractNumId w:val="12"/>
+    <w:abstractNumId w:val="13"/>
   </w:num>
   <w:num w:numId="8" w16cid:durableId="1965228409">
     <w:abstractNumId w:val="5"/>
   </w:num>
   <w:num w:numId="9" w16cid:durableId="1823807555">
-    <w:abstractNumId w:val="10"/>
+    <w:abstractNumId w:val="11"/>
   </w:num>
   <w:num w:numId="10" w16cid:durableId="266305334">
     <w:abstractNumId w:val="1"/>
   </w:num>
   <w:num w:numId="11" w16cid:durableId="522209148">
-    <w:abstractNumId w:val="6"/>
+    <w:abstractNumId w:val="7"/>
   </w:num>
   <w:num w:numId="12" w16cid:durableId="1096709872">
     <w:abstractNumId w:val="2"/>
@@ -13277,7 +14779,10 @@
     <w:abstractNumId w:val="4"/>
   </w:num>
   <w:num w:numId="14" w16cid:durableId="361246518">
-    <w:abstractNumId w:val="8"/>
+    <w:abstractNumId w:val="9"/>
+  </w:num>
+  <w:num w:numId="15" w16cid:durableId="47652596">
+    <w:abstractNumId w:val="6"/>
   </w:num>
   <w:numIdMacAtCleanup w:val="10"/>
 </w:numbering>

</xml_diff>